<commit_message>
updated line tracker values
</commit_message>
<xml_diff>
--- a/Documenten/Onderzoek KB49.docx
+++ b/Documenten/Onderzoek KB49.docx
@@ -67,7 +67,7 @@
           <w:r>
             <w:fldChar w:fldCharType="separate"/>
           </w:r>
-          <w:hyperlink w:anchor="_Toc465329052" w:history="1">
+          <w:hyperlink w:anchor="_Toc465690138" w:history="1">
             <w:r>
               <w:rPr>
                 <w:rStyle w:val="Hyperlink"/>
@@ -95,7 +95,7 @@
                 <w:noProof/>
                 <w:webHidden/>
               </w:rPr>
-              <w:instrText xml:space="preserve"> PAGEREF _Toc465329052 \h </w:instrText>
+              <w:instrText xml:space="preserve"> PAGEREF _Toc465690138 \h </w:instrText>
             </w:r>
             <w:r>
               <w:rPr>
@@ -138,7 +138,7 @@
               <w:lang w:eastAsia="nl-NL"/>
             </w:rPr>
           </w:pPr>
-          <w:hyperlink w:anchor="_Toc465329053" w:history="1">
+          <w:hyperlink w:anchor="_Toc465690139" w:history="1">
             <w:r>
               <w:rPr>
                 <w:rStyle w:val="Hyperlink"/>
@@ -165,7 +165,7 @@
                 <w:noProof/>
                 <w:webHidden/>
               </w:rPr>
-              <w:instrText xml:space="preserve"> PAGEREF _Toc465329053 \h </w:instrText>
+              <w:instrText xml:space="preserve"> PAGEREF _Toc465690139 \h </w:instrText>
             </w:r>
             <w:r>
               <w:rPr>
@@ -208,7 +208,7 @@
               <w:lang w:eastAsia="nl-NL"/>
             </w:rPr>
           </w:pPr>
-          <w:hyperlink w:anchor="_Toc465329054" w:history="1">
+          <w:hyperlink w:anchor="_Toc465690140" w:history="1">
             <w:r>
               <w:rPr>
                 <w:rStyle w:val="Hyperlink"/>
@@ -235,7 +235,7 @@
                 <w:noProof/>
                 <w:webHidden/>
               </w:rPr>
-              <w:instrText xml:space="preserve"> PAGEREF _Toc465329054 \h </w:instrText>
+              <w:instrText xml:space="preserve"> PAGEREF _Toc465690140 \h </w:instrText>
             </w:r>
             <w:r>
               <w:rPr>
@@ -278,7 +278,7 @@
               <w:lang w:eastAsia="nl-NL"/>
             </w:rPr>
           </w:pPr>
-          <w:hyperlink w:anchor="_Toc465329055" w:history="1">
+          <w:hyperlink w:anchor="_Toc465690141" w:history="1">
             <w:r>
               <w:rPr>
                 <w:rStyle w:val="Hyperlink"/>
@@ -305,7 +305,7 @@
                 <w:noProof/>
                 <w:webHidden/>
               </w:rPr>
-              <w:instrText xml:space="preserve"> PAGEREF _Toc465329055 \h </w:instrText>
+              <w:instrText xml:space="preserve"> PAGEREF _Toc465690141 \h </w:instrText>
             </w:r>
             <w:r>
               <w:rPr>
@@ -348,7 +348,7 @@
               <w:lang w:eastAsia="nl-NL"/>
             </w:rPr>
           </w:pPr>
-          <w:hyperlink w:anchor="_Toc465329056" w:history="1">
+          <w:hyperlink w:anchor="_Toc465690142" w:history="1">
             <w:r>
               <w:rPr>
                 <w:rStyle w:val="Hyperlink"/>
@@ -375,7 +375,7 @@
                 <w:noProof/>
                 <w:webHidden/>
               </w:rPr>
-              <w:instrText xml:space="preserve"> PAGEREF _Toc465329056 \h </w:instrText>
+              <w:instrText xml:space="preserve"> PAGEREF _Toc465690142 \h </w:instrText>
             </w:r>
             <w:r>
               <w:rPr>
@@ -396,6 +396,636 @@
                 <w:webHidden/>
               </w:rPr>
               <w:t>4</w:t>
+            </w:r>
+            <w:r>
+              <w:rPr>
+                <w:noProof/>
+                <w:webHidden/>
+              </w:rPr>
+              <w:fldChar w:fldCharType="end"/>
+            </w:r>
+          </w:hyperlink>
+        </w:p>
+        <w:p>
+          <w:pPr>
+            <w:pStyle w:val="Inhopg1"/>
+            <w:tabs>
+              <w:tab w:val="right" w:leader="dot" w:pos="9062"/>
+            </w:tabs>
+            <w:rPr>
+              <w:rFonts w:eastAsiaTheme="minorEastAsia"/>
+              <w:noProof/>
+              <w:lang w:eastAsia="nl-NL"/>
+            </w:rPr>
+          </w:pPr>
+          <w:hyperlink w:anchor="_Toc465690143" w:history="1">
+            <w:r>
+              <w:rPr>
+                <w:rStyle w:val="Hyperlink"/>
+                <w:noProof/>
+              </w:rPr>
+              <w:t>Theorie</w:t>
+            </w:r>
+            <w:r>
+              <w:rPr>
+                <w:noProof/>
+                <w:webHidden/>
+              </w:rPr>
+              <w:tab/>
+            </w:r>
+            <w:r>
+              <w:rPr>
+                <w:noProof/>
+                <w:webHidden/>
+              </w:rPr>
+              <w:fldChar w:fldCharType="begin"/>
+            </w:r>
+            <w:r>
+              <w:rPr>
+                <w:noProof/>
+                <w:webHidden/>
+              </w:rPr>
+              <w:instrText xml:space="preserve"> PAGEREF _Toc465690143 \h </w:instrText>
+            </w:r>
+            <w:r>
+              <w:rPr>
+                <w:noProof/>
+                <w:webHidden/>
+              </w:rPr>
+            </w:r>
+            <w:r>
+              <w:rPr>
+                <w:noProof/>
+                <w:webHidden/>
+              </w:rPr>
+              <w:fldChar w:fldCharType="separate"/>
+            </w:r>
+            <w:r>
+              <w:rPr>
+                <w:noProof/>
+                <w:webHidden/>
+              </w:rPr>
+              <w:t>5</w:t>
+            </w:r>
+            <w:r>
+              <w:rPr>
+                <w:noProof/>
+                <w:webHidden/>
+              </w:rPr>
+              <w:fldChar w:fldCharType="end"/>
+            </w:r>
+          </w:hyperlink>
+        </w:p>
+        <w:p>
+          <w:pPr>
+            <w:pStyle w:val="Inhopg3"/>
+            <w:tabs>
+              <w:tab w:val="right" w:leader="dot" w:pos="9062"/>
+            </w:tabs>
+            <w:rPr>
+              <w:rFonts w:eastAsiaTheme="minorEastAsia"/>
+              <w:noProof/>
+              <w:lang w:eastAsia="nl-NL"/>
+            </w:rPr>
+          </w:pPr>
+          <w:hyperlink w:anchor="_Toc465690144" w:history="1">
+            <w:r>
+              <w:rPr>
+                <w:rStyle w:val="Hyperlink"/>
+                <w:noProof/>
+              </w:rPr>
+              <w:t>PID Controller</w:t>
+            </w:r>
+            <w:r>
+              <w:rPr>
+                <w:noProof/>
+                <w:webHidden/>
+              </w:rPr>
+              <w:tab/>
+            </w:r>
+            <w:r>
+              <w:rPr>
+                <w:noProof/>
+                <w:webHidden/>
+              </w:rPr>
+              <w:fldChar w:fldCharType="begin"/>
+            </w:r>
+            <w:r>
+              <w:rPr>
+                <w:noProof/>
+                <w:webHidden/>
+              </w:rPr>
+              <w:instrText xml:space="preserve"> PAGEREF _Toc465690144 \h </w:instrText>
+            </w:r>
+            <w:r>
+              <w:rPr>
+                <w:noProof/>
+                <w:webHidden/>
+              </w:rPr>
+            </w:r>
+            <w:r>
+              <w:rPr>
+                <w:noProof/>
+                <w:webHidden/>
+              </w:rPr>
+              <w:fldChar w:fldCharType="separate"/>
+            </w:r>
+            <w:r>
+              <w:rPr>
+                <w:noProof/>
+                <w:webHidden/>
+              </w:rPr>
+              <w:t>5</w:t>
+            </w:r>
+            <w:r>
+              <w:rPr>
+                <w:noProof/>
+                <w:webHidden/>
+              </w:rPr>
+              <w:fldChar w:fldCharType="end"/>
+            </w:r>
+          </w:hyperlink>
+        </w:p>
+        <w:p>
+          <w:pPr>
+            <w:pStyle w:val="Inhopg1"/>
+            <w:tabs>
+              <w:tab w:val="right" w:leader="dot" w:pos="9062"/>
+            </w:tabs>
+            <w:rPr>
+              <w:rFonts w:eastAsiaTheme="minorEastAsia"/>
+              <w:noProof/>
+              <w:lang w:eastAsia="nl-NL"/>
+            </w:rPr>
+          </w:pPr>
+          <w:hyperlink w:anchor="_Toc465690145" w:history="1">
+            <w:r>
+              <w:rPr>
+                <w:rStyle w:val="Hyperlink"/>
+                <w:noProof/>
+              </w:rPr>
+              <w:t>Verloop van het onderzoek</w:t>
+            </w:r>
+            <w:r>
+              <w:rPr>
+                <w:noProof/>
+                <w:webHidden/>
+              </w:rPr>
+              <w:tab/>
+            </w:r>
+            <w:r>
+              <w:rPr>
+                <w:noProof/>
+                <w:webHidden/>
+              </w:rPr>
+              <w:fldChar w:fldCharType="begin"/>
+            </w:r>
+            <w:r>
+              <w:rPr>
+                <w:noProof/>
+                <w:webHidden/>
+              </w:rPr>
+              <w:instrText xml:space="preserve"> PAGEREF _Toc465690145 \h </w:instrText>
+            </w:r>
+            <w:r>
+              <w:rPr>
+                <w:noProof/>
+                <w:webHidden/>
+              </w:rPr>
+            </w:r>
+            <w:r>
+              <w:rPr>
+                <w:noProof/>
+                <w:webHidden/>
+              </w:rPr>
+              <w:fldChar w:fldCharType="separate"/>
+            </w:r>
+            <w:r>
+              <w:rPr>
+                <w:noProof/>
+                <w:webHidden/>
+              </w:rPr>
+              <w:t>8</w:t>
+            </w:r>
+            <w:r>
+              <w:rPr>
+                <w:noProof/>
+                <w:webHidden/>
+              </w:rPr>
+              <w:fldChar w:fldCharType="end"/>
+            </w:r>
+          </w:hyperlink>
+        </w:p>
+        <w:p>
+          <w:pPr>
+            <w:pStyle w:val="Inhopg3"/>
+            <w:tabs>
+              <w:tab w:val="right" w:leader="dot" w:pos="9062"/>
+            </w:tabs>
+            <w:rPr>
+              <w:rFonts w:eastAsiaTheme="minorEastAsia"/>
+              <w:noProof/>
+              <w:lang w:eastAsia="nl-NL"/>
+            </w:rPr>
+          </w:pPr>
+          <w:hyperlink w:anchor="_Toc465690146" w:history="1">
+            <w:r>
+              <w:rPr>
+                <w:rStyle w:val="Hyperlink"/>
+                <w:noProof/>
+              </w:rPr>
+              <w:t>Informatie verzamelen</w:t>
+            </w:r>
+            <w:r>
+              <w:rPr>
+                <w:noProof/>
+                <w:webHidden/>
+              </w:rPr>
+              <w:tab/>
+            </w:r>
+            <w:r>
+              <w:rPr>
+                <w:noProof/>
+                <w:webHidden/>
+              </w:rPr>
+              <w:fldChar w:fldCharType="begin"/>
+            </w:r>
+            <w:r>
+              <w:rPr>
+                <w:noProof/>
+                <w:webHidden/>
+              </w:rPr>
+              <w:instrText xml:space="preserve"> PAGEREF _Toc465690146 \h </w:instrText>
+            </w:r>
+            <w:r>
+              <w:rPr>
+                <w:noProof/>
+                <w:webHidden/>
+              </w:rPr>
+            </w:r>
+            <w:r>
+              <w:rPr>
+                <w:noProof/>
+                <w:webHidden/>
+              </w:rPr>
+              <w:fldChar w:fldCharType="separate"/>
+            </w:r>
+            <w:r>
+              <w:rPr>
+                <w:noProof/>
+                <w:webHidden/>
+              </w:rPr>
+              <w:t>11</w:t>
+            </w:r>
+            <w:r>
+              <w:rPr>
+                <w:noProof/>
+                <w:webHidden/>
+              </w:rPr>
+              <w:fldChar w:fldCharType="end"/>
+            </w:r>
+          </w:hyperlink>
+        </w:p>
+        <w:p>
+          <w:pPr>
+            <w:pStyle w:val="Inhopg3"/>
+            <w:tabs>
+              <w:tab w:val="right" w:leader="dot" w:pos="9062"/>
+            </w:tabs>
+            <w:rPr>
+              <w:rFonts w:eastAsiaTheme="minorEastAsia"/>
+              <w:noProof/>
+              <w:lang w:eastAsia="nl-NL"/>
+            </w:rPr>
+          </w:pPr>
+          <w:hyperlink w:anchor="_Toc465690147" w:history="1">
+            <w:r>
+              <w:rPr>
+                <w:rStyle w:val="Hyperlink"/>
+                <w:noProof/>
+              </w:rPr>
+              <w:t>Kaart samenstellen</w:t>
+            </w:r>
+            <w:r>
+              <w:rPr>
+                <w:noProof/>
+                <w:webHidden/>
+              </w:rPr>
+              <w:tab/>
+            </w:r>
+            <w:r>
+              <w:rPr>
+                <w:noProof/>
+                <w:webHidden/>
+              </w:rPr>
+              <w:fldChar w:fldCharType="begin"/>
+            </w:r>
+            <w:r>
+              <w:rPr>
+                <w:noProof/>
+                <w:webHidden/>
+              </w:rPr>
+              <w:instrText xml:space="preserve"> PAGEREF _Toc465690147 \h </w:instrText>
+            </w:r>
+            <w:r>
+              <w:rPr>
+                <w:noProof/>
+                <w:webHidden/>
+              </w:rPr>
+            </w:r>
+            <w:r>
+              <w:rPr>
+                <w:noProof/>
+                <w:webHidden/>
+              </w:rPr>
+              <w:fldChar w:fldCharType="separate"/>
+            </w:r>
+            <w:r>
+              <w:rPr>
+                <w:noProof/>
+                <w:webHidden/>
+              </w:rPr>
+              <w:t>12</w:t>
+            </w:r>
+            <w:r>
+              <w:rPr>
+                <w:noProof/>
+                <w:webHidden/>
+              </w:rPr>
+              <w:fldChar w:fldCharType="end"/>
+            </w:r>
+          </w:hyperlink>
+        </w:p>
+        <w:p>
+          <w:pPr>
+            <w:pStyle w:val="Inhopg1"/>
+            <w:tabs>
+              <w:tab w:val="right" w:leader="dot" w:pos="9062"/>
+            </w:tabs>
+            <w:rPr>
+              <w:rFonts w:eastAsiaTheme="minorEastAsia"/>
+              <w:noProof/>
+              <w:lang w:eastAsia="nl-NL"/>
+            </w:rPr>
+          </w:pPr>
+          <w:hyperlink w:anchor="_Toc465690148" w:history="1">
+            <w:r>
+              <w:rPr>
+                <w:rStyle w:val="Hyperlink"/>
+                <w:noProof/>
+              </w:rPr>
+              <w:t>Resultaten</w:t>
+            </w:r>
+            <w:r>
+              <w:rPr>
+                <w:noProof/>
+                <w:webHidden/>
+              </w:rPr>
+              <w:tab/>
+            </w:r>
+            <w:r>
+              <w:rPr>
+                <w:noProof/>
+                <w:webHidden/>
+              </w:rPr>
+              <w:fldChar w:fldCharType="begin"/>
+            </w:r>
+            <w:r>
+              <w:rPr>
+                <w:noProof/>
+                <w:webHidden/>
+              </w:rPr>
+              <w:instrText xml:space="preserve"> PAGEREF _Toc465690148 \h </w:instrText>
+            </w:r>
+            <w:r>
+              <w:rPr>
+                <w:noProof/>
+                <w:webHidden/>
+              </w:rPr>
+            </w:r>
+            <w:r>
+              <w:rPr>
+                <w:noProof/>
+                <w:webHidden/>
+              </w:rPr>
+              <w:fldChar w:fldCharType="separate"/>
+            </w:r>
+            <w:r>
+              <w:rPr>
+                <w:noProof/>
+                <w:webHidden/>
+              </w:rPr>
+              <w:t>14</w:t>
+            </w:r>
+            <w:r>
+              <w:rPr>
+                <w:noProof/>
+                <w:webHidden/>
+              </w:rPr>
+              <w:fldChar w:fldCharType="end"/>
+            </w:r>
+          </w:hyperlink>
+        </w:p>
+        <w:p>
+          <w:pPr>
+            <w:pStyle w:val="Inhopg1"/>
+            <w:tabs>
+              <w:tab w:val="right" w:leader="dot" w:pos="9062"/>
+            </w:tabs>
+            <w:rPr>
+              <w:rFonts w:eastAsiaTheme="minorEastAsia"/>
+              <w:noProof/>
+              <w:lang w:eastAsia="nl-NL"/>
+            </w:rPr>
+          </w:pPr>
+          <w:hyperlink w:anchor="_Toc465690149" w:history="1">
+            <w:r>
+              <w:rPr>
+                <w:rStyle w:val="Hyperlink"/>
+                <w:noProof/>
+              </w:rPr>
+              <w:t>Reflectie</w:t>
+            </w:r>
+            <w:r>
+              <w:rPr>
+                <w:noProof/>
+                <w:webHidden/>
+              </w:rPr>
+              <w:tab/>
+            </w:r>
+            <w:r>
+              <w:rPr>
+                <w:noProof/>
+                <w:webHidden/>
+              </w:rPr>
+              <w:fldChar w:fldCharType="begin"/>
+            </w:r>
+            <w:r>
+              <w:rPr>
+                <w:noProof/>
+                <w:webHidden/>
+              </w:rPr>
+              <w:instrText xml:space="preserve"> PAGEREF _Toc465690149 \h </w:instrText>
+            </w:r>
+            <w:r>
+              <w:rPr>
+                <w:noProof/>
+                <w:webHidden/>
+              </w:rPr>
+            </w:r>
+            <w:r>
+              <w:rPr>
+                <w:noProof/>
+                <w:webHidden/>
+              </w:rPr>
+              <w:fldChar w:fldCharType="separate"/>
+            </w:r>
+            <w:r>
+              <w:rPr>
+                <w:noProof/>
+                <w:webHidden/>
+              </w:rPr>
+              <w:t>15</w:t>
+            </w:r>
+            <w:r>
+              <w:rPr>
+                <w:noProof/>
+                <w:webHidden/>
+              </w:rPr>
+              <w:fldChar w:fldCharType="end"/>
+            </w:r>
+          </w:hyperlink>
+        </w:p>
+        <w:p>
+          <w:pPr>
+            <w:pStyle w:val="Inhopg1"/>
+            <w:tabs>
+              <w:tab w:val="right" w:leader="dot" w:pos="9062"/>
+            </w:tabs>
+            <w:rPr>
+              <w:rFonts w:eastAsiaTheme="minorEastAsia"/>
+              <w:noProof/>
+              <w:lang w:eastAsia="nl-NL"/>
+            </w:rPr>
+          </w:pPr>
+          <w:hyperlink w:anchor="_Toc465690150" w:history="1">
+            <w:r>
+              <w:rPr>
+                <w:rStyle w:val="Hyperlink"/>
+                <w:noProof/>
+              </w:rPr>
+              <w:t>Aanbevelingen</w:t>
+            </w:r>
+            <w:r>
+              <w:rPr>
+                <w:noProof/>
+                <w:webHidden/>
+              </w:rPr>
+              <w:tab/>
+            </w:r>
+            <w:r>
+              <w:rPr>
+                <w:noProof/>
+                <w:webHidden/>
+              </w:rPr>
+              <w:fldChar w:fldCharType="begin"/>
+            </w:r>
+            <w:r>
+              <w:rPr>
+                <w:noProof/>
+                <w:webHidden/>
+              </w:rPr>
+              <w:instrText xml:space="preserve"> PAGEREF _Toc465690150 \h </w:instrText>
+            </w:r>
+            <w:r>
+              <w:rPr>
+                <w:noProof/>
+                <w:webHidden/>
+              </w:rPr>
+            </w:r>
+            <w:r>
+              <w:rPr>
+                <w:noProof/>
+                <w:webHidden/>
+              </w:rPr>
+              <w:fldChar w:fldCharType="separate"/>
+            </w:r>
+            <w:r>
+              <w:rPr>
+                <w:noProof/>
+                <w:webHidden/>
+              </w:rPr>
+              <w:t>16</w:t>
+            </w:r>
+            <w:r>
+              <w:rPr>
+                <w:noProof/>
+                <w:webHidden/>
+              </w:rPr>
+              <w:fldChar w:fldCharType="end"/>
+            </w:r>
+          </w:hyperlink>
+        </w:p>
+        <w:p>
+          <w:pPr>
+            <w:pStyle w:val="Inhopg1"/>
+            <w:tabs>
+              <w:tab w:val="right" w:leader="dot" w:pos="9062"/>
+            </w:tabs>
+            <w:rPr>
+              <w:rFonts w:eastAsiaTheme="minorEastAsia"/>
+              <w:noProof/>
+              <w:lang w:eastAsia="nl-NL"/>
+            </w:rPr>
+          </w:pPr>
+          <w:hyperlink w:anchor="_Toc465690151" w:history="1">
+            <w:r>
+              <w:rPr>
+                <w:rStyle w:val="Hyperlink"/>
+                <w:noProof/>
+              </w:rPr>
+              <w:t>BIJLAGEN</w:t>
+            </w:r>
+            <w:r>
+              <w:rPr>
+                <w:noProof/>
+                <w:webHidden/>
+              </w:rPr>
+              <w:tab/>
+            </w:r>
+            <w:r>
+              <w:rPr>
+                <w:noProof/>
+                <w:webHidden/>
+              </w:rPr>
+              <w:fldChar w:fldCharType="begin"/>
+            </w:r>
+            <w:r>
+              <w:rPr>
+                <w:noProof/>
+                <w:webHidden/>
+              </w:rPr>
+              <w:instrText xml:space="preserve"> PAGEREF _Toc465690151 \h </w:instrText>
+            </w:r>
+            <w:r>
+              <w:rPr>
+                <w:noProof/>
+                <w:webHidden/>
+              </w:rPr>
+            </w:r>
+            <w:r>
+              <w:rPr>
+                <w:noProof/>
+                <w:webHidden/>
+              </w:rPr>
+              <w:fldChar w:fldCharType="separate"/>
+            </w:r>
+            <w:r>
+              <w:rPr>
+                <w:noProof/>
+                <w:webHidden/>
+              </w:rPr>
+              <w:t>17</w:t>
             </w:r>
             <w:r>
               <w:rPr>
@@ -418,13 +1048,13 @@
               <w:lang w:eastAsia="nl-NL"/>
             </w:rPr>
           </w:pPr>
-          <w:hyperlink w:anchor="_Toc465329057" w:history="1">
+          <w:hyperlink w:anchor="_Toc465690152" w:history="1">
             <w:r>
               <w:rPr>
                 <w:rStyle w:val="Hyperlink"/>
                 <w:noProof/>
               </w:rPr>
-              <w:t>Onderzoeks ontwerp</w:t>
+              <w:t>Bijlage 1 Literatuurlijst</w:t>
             </w:r>
             <w:r>
               <w:rPr>
@@ -445,7 +1075,7 @@
                 <w:noProof/>
                 <w:webHidden/>
               </w:rPr>
-              <w:instrText xml:space="preserve"> PAGEREF _Toc465329057 \h </w:instrText>
+              <w:instrText xml:space="preserve"> PAGEREF _Toc465690152 \h </w:instrText>
             </w:r>
             <w:r>
               <w:rPr>
@@ -465,707 +1095,7 @@
                 <w:noProof/>
                 <w:webHidden/>
               </w:rPr>
-              <w:t>5</w:t>
-            </w:r>
-            <w:r>
-              <w:rPr>
-                <w:noProof/>
-                <w:webHidden/>
-              </w:rPr>
-              <w:fldChar w:fldCharType="end"/>
-            </w:r>
-          </w:hyperlink>
-        </w:p>
-        <w:p>
-          <w:pPr>
-            <w:pStyle w:val="Inhopg1"/>
-            <w:tabs>
-              <w:tab w:val="right" w:leader="dot" w:pos="9062"/>
-            </w:tabs>
-            <w:rPr>
-              <w:rFonts w:eastAsiaTheme="minorEastAsia"/>
-              <w:noProof/>
-              <w:lang w:eastAsia="nl-NL"/>
-            </w:rPr>
-          </w:pPr>
-          <w:hyperlink w:anchor="_Toc465329058" w:history="1">
-            <w:r>
-              <w:rPr>
-                <w:rStyle w:val="Hyperlink"/>
-                <w:noProof/>
-              </w:rPr>
-              <w:t>Theorie</w:t>
-            </w:r>
-            <w:r>
-              <w:rPr>
-                <w:noProof/>
-                <w:webHidden/>
-              </w:rPr>
-              <w:tab/>
-            </w:r>
-            <w:r>
-              <w:rPr>
-                <w:noProof/>
-                <w:webHidden/>
-              </w:rPr>
-              <w:fldChar w:fldCharType="begin"/>
-            </w:r>
-            <w:r>
-              <w:rPr>
-                <w:noProof/>
-                <w:webHidden/>
-              </w:rPr>
-              <w:instrText xml:space="preserve"> PAGEREF _Toc465329058 \h </w:instrText>
-            </w:r>
-            <w:r>
-              <w:rPr>
-                <w:noProof/>
-                <w:webHidden/>
-              </w:rPr>
-            </w:r>
-            <w:r>
-              <w:rPr>
-                <w:noProof/>
-                <w:webHidden/>
-              </w:rPr>
-              <w:fldChar w:fldCharType="separate"/>
-            </w:r>
-            <w:r>
-              <w:rPr>
-                <w:noProof/>
-                <w:webHidden/>
-              </w:rPr>
-              <w:t>6</w:t>
-            </w:r>
-            <w:r>
-              <w:rPr>
-                <w:noProof/>
-                <w:webHidden/>
-              </w:rPr>
-              <w:fldChar w:fldCharType="end"/>
-            </w:r>
-          </w:hyperlink>
-        </w:p>
-        <w:p>
-          <w:pPr>
-            <w:pStyle w:val="Inhopg3"/>
-            <w:tabs>
-              <w:tab w:val="right" w:leader="dot" w:pos="9062"/>
-            </w:tabs>
-            <w:rPr>
-              <w:rFonts w:eastAsiaTheme="minorEastAsia"/>
-              <w:noProof/>
-              <w:lang w:eastAsia="nl-NL"/>
-            </w:rPr>
-          </w:pPr>
-          <w:hyperlink w:anchor="_Toc465329059" w:history="1">
-            <w:r>
-              <w:rPr>
-                <w:rStyle w:val="Hyperlink"/>
-                <w:noProof/>
-              </w:rPr>
-              <w:t>PID Controller</w:t>
-            </w:r>
-            <w:r>
-              <w:rPr>
-                <w:noProof/>
-                <w:webHidden/>
-              </w:rPr>
-              <w:tab/>
-            </w:r>
-            <w:r>
-              <w:rPr>
-                <w:noProof/>
-                <w:webHidden/>
-              </w:rPr>
-              <w:fldChar w:fldCharType="begin"/>
-            </w:r>
-            <w:r>
-              <w:rPr>
-                <w:noProof/>
-                <w:webHidden/>
-              </w:rPr>
-              <w:instrText xml:space="preserve"> PAGEREF _Toc465329059 \h </w:instrText>
-            </w:r>
-            <w:r>
-              <w:rPr>
-                <w:noProof/>
-                <w:webHidden/>
-              </w:rPr>
-            </w:r>
-            <w:r>
-              <w:rPr>
-                <w:noProof/>
-                <w:webHidden/>
-              </w:rPr>
-              <w:fldChar w:fldCharType="separate"/>
-            </w:r>
-            <w:r>
-              <w:rPr>
-                <w:noProof/>
-                <w:webHidden/>
-              </w:rPr>
-              <w:t>6</w:t>
-            </w:r>
-            <w:r>
-              <w:rPr>
-                <w:noProof/>
-                <w:webHidden/>
-              </w:rPr>
-              <w:fldChar w:fldCharType="end"/>
-            </w:r>
-          </w:hyperlink>
-        </w:p>
-        <w:p>
-          <w:pPr>
-            <w:pStyle w:val="Inhopg1"/>
-            <w:tabs>
-              <w:tab w:val="right" w:leader="dot" w:pos="9062"/>
-            </w:tabs>
-            <w:rPr>
-              <w:rFonts w:eastAsiaTheme="minorEastAsia"/>
-              <w:noProof/>
-              <w:lang w:eastAsia="nl-NL"/>
-            </w:rPr>
-          </w:pPr>
-          <w:hyperlink w:anchor="_Toc465329060" w:history="1">
-            <w:r>
-              <w:rPr>
-                <w:rStyle w:val="Hyperlink"/>
-                <w:noProof/>
-              </w:rPr>
-              <w:t>Verloop van het onderzoek</w:t>
-            </w:r>
-            <w:r>
-              <w:rPr>
-                <w:noProof/>
-                <w:webHidden/>
-              </w:rPr>
-              <w:tab/>
-            </w:r>
-            <w:r>
-              <w:rPr>
-                <w:noProof/>
-                <w:webHidden/>
-              </w:rPr>
-              <w:fldChar w:fldCharType="begin"/>
-            </w:r>
-            <w:r>
-              <w:rPr>
-                <w:noProof/>
-                <w:webHidden/>
-              </w:rPr>
-              <w:instrText xml:space="preserve"> PAGEREF _Toc465329060 \h </w:instrText>
-            </w:r>
-            <w:r>
-              <w:rPr>
-                <w:noProof/>
-                <w:webHidden/>
-              </w:rPr>
-            </w:r>
-            <w:r>
-              <w:rPr>
-                <w:noProof/>
-                <w:webHidden/>
-              </w:rPr>
-              <w:fldChar w:fldCharType="separate"/>
-            </w:r>
-            <w:r>
-              <w:rPr>
-                <w:noProof/>
-                <w:webHidden/>
-              </w:rPr>
-              <w:t>9</w:t>
-            </w:r>
-            <w:r>
-              <w:rPr>
-                <w:noProof/>
-                <w:webHidden/>
-              </w:rPr>
-              <w:fldChar w:fldCharType="end"/>
-            </w:r>
-          </w:hyperlink>
-        </w:p>
-        <w:p>
-          <w:pPr>
-            <w:pStyle w:val="Inhopg3"/>
-            <w:tabs>
-              <w:tab w:val="right" w:leader="dot" w:pos="9062"/>
-            </w:tabs>
-            <w:rPr>
-              <w:rFonts w:eastAsiaTheme="minorEastAsia"/>
-              <w:noProof/>
-              <w:lang w:eastAsia="nl-NL"/>
-            </w:rPr>
-          </w:pPr>
-          <w:hyperlink w:anchor="_Toc465329061" w:history="1">
-            <w:r>
-              <w:rPr>
-                <w:rStyle w:val="Hyperlink"/>
-                <w:noProof/>
-              </w:rPr>
-              <w:t>Informatie verzamelen</w:t>
-            </w:r>
-            <w:r>
-              <w:rPr>
-                <w:noProof/>
-                <w:webHidden/>
-              </w:rPr>
-              <w:tab/>
-            </w:r>
-            <w:r>
-              <w:rPr>
-                <w:noProof/>
-                <w:webHidden/>
-              </w:rPr>
-              <w:fldChar w:fldCharType="begin"/>
-            </w:r>
-            <w:r>
-              <w:rPr>
-                <w:noProof/>
-                <w:webHidden/>
-              </w:rPr>
-              <w:instrText xml:space="preserve"> PAGEREF _Toc465329061 \h </w:instrText>
-            </w:r>
-            <w:r>
-              <w:rPr>
-                <w:noProof/>
-                <w:webHidden/>
-              </w:rPr>
-            </w:r>
-            <w:r>
-              <w:rPr>
-                <w:noProof/>
-                <w:webHidden/>
-              </w:rPr>
-              <w:fldChar w:fldCharType="separate"/>
-            </w:r>
-            <w:r>
-              <w:rPr>
-                <w:noProof/>
-                <w:webHidden/>
-              </w:rPr>
-              <w:t>10</w:t>
-            </w:r>
-            <w:r>
-              <w:rPr>
-                <w:noProof/>
-                <w:webHidden/>
-              </w:rPr>
-              <w:fldChar w:fldCharType="end"/>
-            </w:r>
-          </w:hyperlink>
-        </w:p>
-        <w:p>
-          <w:pPr>
-            <w:pStyle w:val="Inhopg3"/>
-            <w:tabs>
-              <w:tab w:val="right" w:leader="dot" w:pos="9062"/>
-            </w:tabs>
-            <w:rPr>
-              <w:rFonts w:eastAsiaTheme="minorEastAsia"/>
-              <w:noProof/>
-              <w:lang w:eastAsia="nl-NL"/>
-            </w:rPr>
-          </w:pPr>
-          <w:hyperlink w:anchor="_Toc465329062" w:history="1">
-            <w:r>
-              <w:rPr>
-                <w:rStyle w:val="Hyperlink"/>
-                <w:noProof/>
-              </w:rPr>
-              <w:t>Kaart samenstellen</w:t>
-            </w:r>
-            <w:r>
-              <w:rPr>
-                <w:noProof/>
-                <w:webHidden/>
-              </w:rPr>
-              <w:tab/>
-            </w:r>
-            <w:r>
-              <w:rPr>
-                <w:noProof/>
-                <w:webHidden/>
-              </w:rPr>
-              <w:fldChar w:fldCharType="begin"/>
-            </w:r>
-            <w:r>
-              <w:rPr>
-                <w:noProof/>
-                <w:webHidden/>
-              </w:rPr>
-              <w:instrText xml:space="preserve"> PAGEREF _Toc465329062 \h </w:instrText>
-            </w:r>
-            <w:r>
-              <w:rPr>
-                <w:noProof/>
-                <w:webHidden/>
-              </w:rPr>
-            </w:r>
-            <w:r>
-              <w:rPr>
-                <w:noProof/>
-                <w:webHidden/>
-              </w:rPr>
-              <w:fldChar w:fldCharType="separate"/>
-            </w:r>
-            <w:r>
-              <w:rPr>
-                <w:noProof/>
-                <w:webHidden/>
-              </w:rPr>
-              <w:t>10</w:t>
-            </w:r>
-            <w:r>
-              <w:rPr>
-                <w:noProof/>
-                <w:webHidden/>
-              </w:rPr>
-              <w:fldChar w:fldCharType="end"/>
-            </w:r>
-          </w:hyperlink>
-        </w:p>
-        <w:p>
-          <w:pPr>
-            <w:pStyle w:val="Inhopg1"/>
-            <w:tabs>
-              <w:tab w:val="right" w:leader="dot" w:pos="9062"/>
-            </w:tabs>
-            <w:rPr>
-              <w:rFonts w:eastAsiaTheme="minorEastAsia"/>
-              <w:noProof/>
-              <w:lang w:eastAsia="nl-NL"/>
-            </w:rPr>
-          </w:pPr>
-          <w:hyperlink w:anchor="_Toc465329063" w:history="1">
-            <w:r>
-              <w:rPr>
-                <w:rStyle w:val="Hyperlink"/>
-                <w:noProof/>
-              </w:rPr>
-              <w:t>Resultaten</w:t>
-            </w:r>
-            <w:r>
-              <w:rPr>
-                <w:noProof/>
-                <w:webHidden/>
-              </w:rPr>
-              <w:tab/>
-            </w:r>
-            <w:r>
-              <w:rPr>
-                <w:noProof/>
-                <w:webHidden/>
-              </w:rPr>
-              <w:fldChar w:fldCharType="begin"/>
-            </w:r>
-            <w:r>
-              <w:rPr>
-                <w:noProof/>
-                <w:webHidden/>
-              </w:rPr>
-              <w:instrText xml:space="preserve"> PAGEREF _Toc465329063 \h </w:instrText>
-            </w:r>
-            <w:r>
-              <w:rPr>
-                <w:noProof/>
-                <w:webHidden/>
-              </w:rPr>
-            </w:r>
-            <w:r>
-              <w:rPr>
-                <w:noProof/>
-                <w:webHidden/>
-              </w:rPr>
-              <w:fldChar w:fldCharType="separate"/>
-            </w:r>
-            <w:r>
-              <w:rPr>
-                <w:noProof/>
-                <w:webHidden/>
-              </w:rPr>
-              <w:t>12</w:t>
-            </w:r>
-            <w:r>
-              <w:rPr>
-                <w:noProof/>
-                <w:webHidden/>
-              </w:rPr>
-              <w:fldChar w:fldCharType="end"/>
-            </w:r>
-          </w:hyperlink>
-        </w:p>
-        <w:p>
-          <w:pPr>
-            <w:pStyle w:val="Inhopg1"/>
-            <w:tabs>
-              <w:tab w:val="right" w:leader="dot" w:pos="9062"/>
-            </w:tabs>
-            <w:rPr>
-              <w:rFonts w:eastAsiaTheme="minorEastAsia"/>
-              <w:noProof/>
-              <w:lang w:eastAsia="nl-NL"/>
-            </w:rPr>
-          </w:pPr>
-          <w:hyperlink w:anchor="_Toc465329064" w:history="1">
-            <w:r>
-              <w:rPr>
-                <w:rStyle w:val="Hyperlink"/>
-                <w:noProof/>
-              </w:rPr>
-              <w:t>Reflectie</w:t>
-            </w:r>
-            <w:r>
-              <w:rPr>
-                <w:noProof/>
-                <w:webHidden/>
-              </w:rPr>
-              <w:tab/>
-            </w:r>
-            <w:r>
-              <w:rPr>
-                <w:noProof/>
-                <w:webHidden/>
-              </w:rPr>
-              <w:fldChar w:fldCharType="begin"/>
-            </w:r>
-            <w:r>
-              <w:rPr>
-                <w:noProof/>
-                <w:webHidden/>
-              </w:rPr>
-              <w:instrText xml:space="preserve"> PAGEREF _Toc465329064 \h </w:instrText>
-            </w:r>
-            <w:r>
-              <w:rPr>
-                <w:noProof/>
-                <w:webHidden/>
-              </w:rPr>
-            </w:r>
-            <w:r>
-              <w:rPr>
-                <w:noProof/>
-                <w:webHidden/>
-              </w:rPr>
-              <w:fldChar w:fldCharType="separate"/>
-            </w:r>
-            <w:r>
-              <w:rPr>
-                <w:noProof/>
-                <w:webHidden/>
-              </w:rPr>
-              <w:t>13</w:t>
-            </w:r>
-            <w:r>
-              <w:rPr>
-                <w:noProof/>
-                <w:webHidden/>
-              </w:rPr>
-              <w:fldChar w:fldCharType="end"/>
-            </w:r>
-          </w:hyperlink>
-        </w:p>
-        <w:p>
-          <w:pPr>
-            <w:pStyle w:val="Inhopg1"/>
-            <w:tabs>
-              <w:tab w:val="right" w:leader="dot" w:pos="9062"/>
-            </w:tabs>
-            <w:rPr>
-              <w:rFonts w:eastAsiaTheme="minorEastAsia"/>
-              <w:noProof/>
-              <w:lang w:eastAsia="nl-NL"/>
-            </w:rPr>
-          </w:pPr>
-          <w:hyperlink w:anchor="_Toc465329065" w:history="1">
-            <w:r>
-              <w:rPr>
-                <w:rStyle w:val="Hyperlink"/>
-                <w:noProof/>
-              </w:rPr>
-              <w:t>Aanbevelingen</w:t>
-            </w:r>
-            <w:r>
-              <w:rPr>
-                <w:noProof/>
-                <w:webHidden/>
-              </w:rPr>
-              <w:tab/>
-            </w:r>
-            <w:r>
-              <w:rPr>
-                <w:noProof/>
-                <w:webHidden/>
-              </w:rPr>
-              <w:fldChar w:fldCharType="begin"/>
-            </w:r>
-            <w:r>
-              <w:rPr>
-                <w:noProof/>
-                <w:webHidden/>
-              </w:rPr>
-              <w:instrText xml:space="preserve"> PAGEREF _Toc465329065 \h </w:instrText>
-            </w:r>
-            <w:r>
-              <w:rPr>
-                <w:noProof/>
-                <w:webHidden/>
-              </w:rPr>
-            </w:r>
-            <w:r>
-              <w:rPr>
-                <w:noProof/>
-                <w:webHidden/>
-              </w:rPr>
-              <w:fldChar w:fldCharType="separate"/>
-            </w:r>
-            <w:r>
-              <w:rPr>
-                <w:noProof/>
-                <w:webHidden/>
-              </w:rPr>
-              <w:t>14</w:t>
-            </w:r>
-            <w:r>
-              <w:rPr>
-                <w:noProof/>
-                <w:webHidden/>
-              </w:rPr>
-              <w:fldChar w:fldCharType="end"/>
-            </w:r>
-          </w:hyperlink>
-        </w:p>
-        <w:p>
-          <w:pPr>
-            <w:pStyle w:val="Inhopg1"/>
-            <w:tabs>
-              <w:tab w:val="right" w:leader="dot" w:pos="9062"/>
-            </w:tabs>
-            <w:rPr>
-              <w:rFonts w:eastAsiaTheme="minorEastAsia"/>
-              <w:noProof/>
-              <w:lang w:eastAsia="nl-NL"/>
-            </w:rPr>
-          </w:pPr>
-          <w:hyperlink w:anchor="_Toc465329066" w:history="1">
-            <w:r>
-              <w:rPr>
-                <w:rStyle w:val="Hyperlink"/>
-                <w:noProof/>
-              </w:rPr>
-              <w:t>BIJLAGEN</w:t>
-            </w:r>
-            <w:r>
-              <w:rPr>
-                <w:noProof/>
-                <w:webHidden/>
-              </w:rPr>
-              <w:tab/>
-            </w:r>
-            <w:r>
-              <w:rPr>
-                <w:noProof/>
-                <w:webHidden/>
-              </w:rPr>
-              <w:fldChar w:fldCharType="begin"/>
-            </w:r>
-            <w:r>
-              <w:rPr>
-                <w:noProof/>
-                <w:webHidden/>
-              </w:rPr>
-              <w:instrText xml:space="preserve"> PAGEREF _Toc465329066 \h </w:instrText>
-            </w:r>
-            <w:r>
-              <w:rPr>
-                <w:noProof/>
-                <w:webHidden/>
-              </w:rPr>
-            </w:r>
-            <w:r>
-              <w:rPr>
-                <w:noProof/>
-                <w:webHidden/>
-              </w:rPr>
-              <w:fldChar w:fldCharType="separate"/>
-            </w:r>
-            <w:r>
-              <w:rPr>
-                <w:noProof/>
-                <w:webHidden/>
-              </w:rPr>
-              <w:t>15</w:t>
-            </w:r>
-            <w:r>
-              <w:rPr>
-                <w:noProof/>
-                <w:webHidden/>
-              </w:rPr>
-              <w:fldChar w:fldCharType="end"/>
-            </w:r>
-          </w:hyperlink>
-        </w:p>
-        <w:p>
-          <w:pPr>
-            <w:pStyle w:val="Inhopg2"/>
-            <w:tabs>
-              <w:tab w:val="right" w:leader="dot" w:pos="9062"/>
-            </w:tabs>
-            <w:rPr>
-              <w:rFonts w:eastAsiaTheme="minorEastAsia"/>
-              <w:noProof/>
-              <w:lang w:eastAsia="nl-NL"/>
-            </w:rPr>
-          </w:pPr>
-          <w:hyperlink w:anchor="_Toc465329067" w:history="1">
-            <w:r>
-              <w:rPr>
-                <w:rStyle w:val="Hyperlink"/>
-                <w:noProof/>
-              </w:rPr>
-              <w:t>Bijlage 1 Literatuurlijst</w:t>
-            </w:r>
-            <w:r>
-              <w:rPr>
-                <w:noProof/>
-                <w:webHidden/>
-              </w:rPr>
-              <w:tab/>
-            </w:r>
-            <w:r>
-              <w:rPr>
-                <w:noProof/>
-                <w:webHidden/>
-              </w:rPr>
-              <w:fldChar w:fldCharType="begin"/>
-            </w:r>
-            <w:r>
-              <w:rPr>
-                <w:noProof/>
-                <w:webHidden/>
-              </w:rPr>
-              <w:instrText xml:space="preserve"> PAGEREF _Toc465329067 \h </w:instrText>
-            </w:r>
-            <w:r>
-              <w:rPr>
-                <w:noProof/>
-                <w:webHidden/>
-              </w:rPr>
-            </w:r>
-            <w:r>
-              <w:rPr>
-                <w:noProof/>
-                <w:webHidden/>
-              </w:rPr>
-              <w:fldChar w:fldCharType="separate"/>
-            </w:r>
-            <w:r>
-              <w:rPr>
-                <w:noProof/>
-                <w:webHidden/>
-              </w:rPr>
-              <w:t>15</w:t>
+              <w:t>17</w:t>
             </w:r>
             <w:r>
               <w:rPr>
@@ -1200,7 +1130,7 @@
       <w:pPr>
         <w:pStyle w:val="Kop1"/>
       </w:pPr>
-      <w:bookmarkStart w:id="0" w:name="_Toc465329052"/>
+      <w:bookmarkStart w:id="0" w:name="_Toc465690138"/>
       <w:proofErr w:type="spellStart"/>
       <w:r>
         <w:rPr>
@@ -1634,7 +1564,7 @@
       <w:pPr>
         <w:pStyle w:val="Kop1"/>
       </w:pPr>
-      <w:bookmarkStart w:id="1" w:name="_Toc465329053"/>
+      <w:bookmarkStart w:id="1" w:name="_Toc465690139"/>
       <w:r>
         <w:lastRenderedPageBreak/>
         <w:t>Context en Methodologie</w:t>
@@ -1648,18 +1578,13 @@
           <w:lang w:val="en-US"/>
         </w:rPr>
       </w:pPr>
-      <w:bookmarkStart w:id="2" w:name="_Toc465329054"/>
+      <w:bookmarkStart w:id="2" w:name="_Toc465690140"/>
       <w:r>
         <w:t>Inleiding</w:t>
       </w:r>
       <w:bookmarkEnd w:id="2"/>
     </w:p>
     <w:p>
-      <w:pPr>
-        <w:rPr>
-          <w:lang w:val="en-US"/>
-        </w:rPr>
-      </w:pPr>
       <w:proofErr w:type="spellStart"/>
       <w:r>
         <w:rPr>
@@ -2137,12 +2062,11 @@
         <w:t xml:space="preserve">. </w:t>
       </w:r>
     </w:p>
-    <w:p/>
     <w:p>
       <w:pPr>
         <w:pStyle w:val="Kop2"/>
       </w:pPr>
-      <w:bookmarkStart w:id="3" w:name="_Toc465329055"/>
+      <w:bookmarkStart w:id="3" w:name="_Toc465690141"/>
       <w:r>
         <w:t>Doelstelling van het onderzoek</w:t>
       </w:r>
@@ -2188,12 +2112,11 @@
         <w:t>.</w:t>
       </w:r>
     </w:p>
-    <w:p/>
     <w:p>
       <w:pPr>
         <w:pStyle w:val="Kop2"/>
       </w:pPr>
-      <w:bookmarkStart w:id="4" w:name="_Toc465329056"/>
+      <w:bookmarkStart w:id="4" w:name="_Toc465690142"/>
       <w:r>
         <w:t>Verzameling van data</w:t>
       </w:r>
@@ -2239,9 +2162,9 @@
         </w:rPr>
         <w:drawing>
           <wp:inline distT="0" distB="0" distL="0" distR="0">
-            <wp:extent cx="1967033" cy="2958861"/>
-            <wp:effectExtent l="19050" t="0" r="0" b="0"/>
-            <wp:docPr id="14" name="Afbeelding 13" descr="Testdoolhof plaatje.png"/>
+            <wp:extent cx="2913931" cy="4383211"/>
+            <wp:effectExtent l="19050" t="0" r="719" b="0"/>
+            <wp:docPr id="18" name="Afbeelding 17" descr="Testdoolhof plaatje.png"/>
             <wp:cNvGraphicFramePr>
               <a:graphicFrameLocks xmlns:a="http://schemas.openxmlformats.org/drawingml/2006/main" noChangeAspect="1"/>
             </wp:cNvGraphicFramePr>
@@ -2261,7 +2184,7 @@
                   <pic:spPr>
                     <a:xfrm>
                       <a:off x="0" y="0"/>
-                      <a:ext cx="1965026" cy="2958860"/>
+                      <a:ext cx="2916040" cy="4386383"/>
                     </a:xfrm>
                     <a:prstGeom prst="rect">
                       <a:avLst/>
@@ -2275,6 +2198,23 @@
       </w:r>
     </w:p>
     <w:p>
+      <w:pPr>
+        <w:rPr>
+          <w:b/>
+          <w:sz w:val="18"/>
+          <w:szCs w:val="18"/>
+        </w:rPr>
+      </w:pPr>
+      <w:r>
+        <w:rPr>
+          <w:b/>
+          <w:sz w:val="18"/>
+          <w:szCs w:val="18"/>
+        </w:rPr>
+        <w:t>Figuur 1 Abstracte weergave van het gebruikte testdoolhof.</w:t>
+      </w:r>
+    </w:p>
+    <w:p>
       <w:r>
         <w:t>De rode lijnen geven de individuele vlakken aan.</w:t>
       </w:r>
@@ -2286,7 +2226,7 @@
       <w:pPr>
         <w:pStyle w:val="Kop1"/>
       </w:pPr>
-      <w:bookmarkStart w:id="5" w:name="_Toc465329058"/>
+      <w:bookmarkStart w:id="5" w:name="_Toc465690143"/>
       <w:r>
         <w:lastRenderedPageBreak/>
         <w:t>Theorie</w:t>
@@ -2327,7 +2267,7 @@
       <w:pPr>
         <w:pStyle w:val="Kop3"/>
       </w:pPr>
-      <w:bookmarkStart w:id="6" w:name="_Toc465329059"/>
+      <w:bookmarkStart w:id="6" w:name="_Toc465690144"/>
       <w:r>
         <w:t>PID Controller</w:t>
       </w:r>
@@ -2342,15 +2282,21 @@
       </w:r>
       <w:proofErr w:type="spellStart"/>
       <w:r>
-        <w:t>Proportional</w:t>
-      </w:r>
-      <w:proofErr w:type="spellEnd"/>
-      <w:r>
-        <w:t xml:space="preserve"> </w:t>
-      </w:r>
-      <w:proofErr w:type="spellStart"/>
-      <w:r>
-        <w:t>Intergral</w:t>
+        <w:t>Proporti</w:t>
+      </w:r>
+      <w:r>
+        <w:t>onal</w:t>
+      </w:r>
+      <w:proofErr w:type="spellEnd"/>
+      <w:r>
+        <w:t xml:space="preserve"> </w:t>
+      </w:r>
+      <w:proofErr w:type="spellStart"/>
+      <w:r>
+        <w:t>Inte</w:t>
+      </w:r>
+      <w:r>
+        <w:t>gral</w:t>
       </w:r>
       <w:proofErr w:type="spellEnd"/>
       <w:r>
@@ -2379,6 +2325,13 @@
       </w:r>
     </w:p>
     <w:p>
+      <w:pPr>
+        <w:rPr>
+          <w:b/>
+          <w:sz w:val="18"/>
+          <w:szCs w:val="18"/>
+        </w:rPr>
+      </w:pPr>
       <w:r>
         <w:t>Een PID Controller gaat uit van een bepaalde "Setpoint (SP)". Dit is de doelwaarde van de controller. Deze waarde vergelijkt de controller met de "</w:t>
       </w:r>
@@ -2396,7 +2349,25 @@
       </w:r>
       <w:proofErr w:type="spellEnd"/>
       <w:r>
-        <w:t xml:space="preserve"> (PV)" ook wel de werkelijk gemeten waarde van het proces waar de controller aan vast zit. Als de waardes overeen komen hoeft de controller niets te doen, maar als de waardes niet overeen komen moet de controller in actie komen. </w:t>
+        <w:t xml:space="preserve"> (PV)" ook wel de w</w:t>
+      </w:r>
+      <w:r>
+        <w:t xml:space="preserve">erkelijk gemeten waarde van de sensor </w:t>
+      </w:r>
+      <w:r>
+        <w:t xml:space="preserve">waar </w:t>
+      </w:r>
+      <w:r>
+        <w:t xml:space="preserve">het proces van </w:t>
+      </w:r>
+      <w:r>
+        <w:t>de controller aan vast zit</w:t>
+      </w:r>
+      <w:r>
+        <w:t>[9]</w:t>
+      </w:r>
+      <w:r>
+        <w:t xml:space="preserve">. Als de waardes overeen komen hoeft de controller niets te doen, maar als de waardes niet overeen komen moet de controller in actie komen. </w:t>
       </w:r>
       <w:r>
         <w:rPr>
@@ -2440,6 +2411,24 @@
         </w:drawing>
       </w:r>
       <w:r>
+        <w:rPr>
+          <w:b/>
+          <w:sz w:val="18"/>
+          <w:szCs w:val="18"/>
+        </w:rPr>
+        <w:t>Figuur 2</w:t>
+      </w:r>
+      <w:r>
+        <w:rPr>
+          <w:b/>
+          <w:sz w:val="18"/>
+          <w:szCs w:val="18"/>
+        </w:rPr>
+        <w:t xml:space="preserve"> Schematische weergave van de werking van een PID Controller</w:t>
+      </w:r>
+    </w:p>
+    <w:p>
+      <w:r>
         <w:br/>
       </w:r>
       <w:r>
@@ -2554,6 +2543,57 @@
       </w:r>
     </w:p>
     <w:p>
+      <w:pPr>
+        <w:rPr>
+          <w:b/>
+          <w:sz w:val="18"/>
+          <w:szCs w:val="18"/>
+        </w:rPr>
+      </w:pPr>
+      <w:r>
+        <w:rPr>
+          <w:b/>
+          <w:sz w:val="18"/>
+          <w:szCs w:val="18"/>
+        </w:rPr>
+        <w:t xml:space="preserve">Figuur 3 Voorbeeld van de grafiek van een PID Controller waarbij alleen de </w:t>
+      </w:r>
+      <w:proofErr w:type="spellStart"/>
+      <w:r>
+        <w:rPr>
+          <w:b/>
+          <w:sz w:val="18"/>
+          <w:szCs w:val="18"/>
+        </w:rPr>
+        <w:t>Proportional</w:t>
+      </w:r>
+      <w:proofErr w:type="spellEnd"/>
+      <w:r>
+        <w:rPr>
+          <w:b/>
+          <w:sz w:val="18"/>
+          <w:szCs w:val="18"/>
+        </w:rPr>
+        <w:t xml:space="preserve"> gebruikt wordt</w:t>
+      </w:r>
+      <w:r>
+        <w:rPr>
+          <w:b/>
+          <w:sz w:val="18"/>
+          <w:szCs w:val="18"/>
+        </w:rPr>
+        <w:t>[4]</w:t>
+      </w:r>
+      <w:r>
+        <w:rPr>
+          <w:b/>
+          <w:sz w:val="18"/>
+          <w:szCs w:val="18"/>
+        </w:rPr>
+        <w:t>.</w:t>
+      </w:r>
+    </w:p>
+    <w:p>
       <w:r>
         <w:t xml:space="preserve">Vervolgens wordt voor </w:t>
       </w:r>
@@ -2633,6 +2673,75 @@
       </w:r>
     </w:p>
     <w:p>
+      <w:pPr>
+        <w:rPr>
+          <w:b/>
+          <w:sz w:val="18"/>
+          <w:szCs w:val="18"/>
+        </w:rPr>
+      </w:pPr>
+      <w:r>
+        <w:rPr>
+          <w:b/>
+          <w:sz w:val="18"/>
+          <w:szCs w:val="18"/>
+        </w:rPr>
+        <w:t xml:space="preserve">Figuur 4 Voorbeeld van de grafiek van een PID Controller waarbij de </w:t>
+      </w:r>
+      <w:proofErr w:type="spellStart"/>
+      <w:r>
+        <w:rPr>
+          <w:b/>
+          <w:sz w:val="18"/>
+          <w:szCs w:val="18"/>
+        </w:rPr>
+        <w:t>Proportional</w:t>
+      </w:r>
+      <w:proofErr w:type="spellEnd"/>
+      <w:r>
+        <w:rPr>
+          <w:b/>
+          <w:sz w:val="18"/>
+          <w:szCs w:val="18"/>
+        </w:rPr>
+        <w:t xml:space="preserve"> en de </w:t>
+      </w:r>
+      <w:proofErr w:type="spellStart"/>
+      <w:r>
+        <w:rPr>
+          <w:b/>
+          <w:sz w:val="18"/>
+          <w:szCs w:val="18"/>
+        </w:rPr>
+        <w:t>Intergral</w:t>
+      </w:r>
+      <w:proofErr w:type="spellEnd"/>
+      <w:r>
+        <w:rPr>
+          <w:b/>
+          <w:sz w:val="18"/>
+          <w:szCs w:val="18"/>
+        </w:rPr>
+        <w:t xml:space="preserve"> gebruikt worden</w:t>
+      </w:r>
+      <w:r>
+        <w:rPr>
+          <w:b/>
+          <w:sz w:val="18"/>
+          <w:szCs w:val="18"/>
+        </w:rPr>
+        <w:t>[4]</w:t>
+      </w:r>
+      <w:r>
+        <w:rPr>
+          <w:b/>
+          <w:sz w:val="18"/>
+          <w:szCs w:val="18"/>
+        </w:rPr>
+        <w:t>.</w:t>
+      </w:r>
+    </w:p>
+    <w:p>
       <w:r>
         <w:br w:type="page"/>
       </w:r>
@@ -2676,6 +2785,9 @@
       <w:proofErr w:type="spellEnd"/>
       <w:r>
         <w:t xml:space="preserve"> en daarna opgeteld bij de PV. Hierdoor worden de oscillaties van de PV kleiner zodat de PV dichter in de buurt blijft van de SP.</w:t>
+      </w:r>
+      <w:r>
+        <w:t xml:space="preserve"> In het geval van ons onderzoek was de SP dat de lijn precies onder de robot doorliep en de PV de hoeveelheid stroom die naar de motoren geleid werd.</w:t>
       </w:r>
     </w:p>
     <w:p>
@@ -2722,8 +2834,82 @@
       </w:r>
     </w:p>
     <w:p>
-      <w:r>
-        <w:t>In het geval van ons onderzoek was de SP dat de lijn precies onder de robot doorliep en de PV de hoeveelheid stroom die naar de motoren geleid werd.</w:t>
+      <w:pPr>
+        <w:rPr>
+          <w:b/>
+          <w:sz w:val="18"/>
+          <w:szCs w:val="18"/>
+        </w:rPr>
+      </w:pPr>
+      <w:r>
+        <w:rPr>
+          <w:b/>
+          <w:sz w:val="18"/>
+          <w:szCs w:val="18"/>
+        </w:rPr>
+        <w:t>Figuur 5</w:t>
+      </w:r>
+      <w:r>
+        <w:rPr>
+          <w:b/>
+          <w:sz w:val="18"/>
+          <w:szCs w:val="18"/>
+        </w:rPr>
+        <w:t xml:space="preserve"> Voorbeeld van de grafiek van een PID Controller waarbij de </w:t>
+      </w:r>
+      <w:proofErr w:type="spellStart"/>
+      <w:r>
+        <w:rPr>
+          <w:b/>
+          <w:sz w:val="18"/>
+          <w:szCs w:val="18"/>
+        </w:rPr>
+        <w:t>Proportional</w:t>
+      </w:r>
+      <w:proofErr w:type="spellEnd"/>
+      <w:r>
+        <w:rPr>
+          <w:b/>
+          <w:sz w:val="18"/>
+          <w:szCs w:val="18"/>
+        </w:rPr>
+        <w:t xml:space="preserve">, de </w:t>
+      </w:r>
+      <w:proofErr w:type="spellStart"/>
+      <w:r>
+        <w:rPr>
+          <w:b/>
+          <w:sz w:val="18"/>
+          <w:szCs w:val="18"/>
+        </w:rPr>
+        <w:t>Integral</w:t>
+      </w:r>
+      <w:proofErr w:type="spellEnd"/>
+      <w:r>
+        <w:rPr>
+          <w:b/>
+          <w:sz w:val="18"/>
+          <w:szCs w:val="18"/>
+        </w:rPr>
+        <w:t xml:space="preserve"> en de </w:t>
+      </w:r>
+      <w:proofErr w:type="spellStart"/>
+      <w:r>
+        <w:rPr>
+          <w:b/>
+          <w:sz w:val="18"/>
+          <w:szCs w:val="18"/>
+        </w:rPr>
+        <w:t>Derivative</w:t>
+      </w:r>
+      <w:proofErr w:type="spellEnd"/>
+      <w:r>
+        <w:rPr>
+          <w:b/>
+          <w:sz w:val="18"/>
+          <w:szCs w:val="18"/>
+        </w:rPr>
+        <w:t xml:space="preserve"> gebruikt worden[4].</w:t>
       </w:r>
     </w:p>
     <w:p/>
@@ -2745,7 +2931,7 @@
       <w:pPr>
         <w:pStyle w:val="Kop1"/>
       </w:pPr>
-      <w:bookmarkStart w:id="7" w:name="_Toc465329060"/>
+      <w:bookmarkStart w:id="7" w:name="_Toc465690145"/>
       <w:r>
         <w:lastRenderedPageBreak/>
         <w:t>Verloop van het onderzoek</w:t>
@@ -2775,7 +2961,10 @@
     </w:p>
     <w:p>
       <w:r>
-        <w:t xml:space="preserve">De gemiddelde spanning die vier oplaadbare batterijen kunnen leveren is 4.8V terwijl de aanbevolen spanning voor een </w:t>
+        <w:t xml:space="preserve">De gemiddelde spanning die vier oplaadbare batterijen kunnen leveren is 4.8V terwijl de aanbevolen spanning voor </w:t>
+      </w:r>
+      <w:r>
+        <w:t xml:space="preserve">een </w:t>
       </w:r>
       <w:proofErr w:type="spellStart"/>
       <w:r>
@@ -2791,7 +2980,13 @@
       </w:r>
       <w:proofErr w:type="spellEnd"/>
       <w:r>
-        <w:t xml:space="preserve"> bord 7-12V is[1]. Daar kwam nog bij dat aan de rijdende robot drie stroomvretende sensoren waren bevestigd. Het gevolg was dat de robot weinig stroom over hield om zijn motoren aan te sturen. Dit maakte het moeilijk om de robots goed te testen aangezien ze telkens tot stilstand kwamen. Daarom zijn we als eerst gaan kijken naar het verbeteren van de stroomtoevoer. Het was misschien mogelijk om een accu aan de robot toe te bevestigen die een hogere spanning kon leveren. Een accu zou ook een oplaadbare stroombron vormen, maar het bleek dat deze al snel een grote investering zou zijn. Aangezien er geen budget voor het onderzoek bestond was een accu geen realistische mogelijkheid.</w:t>
+        <w:t xml:space="preserve"> bord 7-12V is</w:t>
+      </w:r>
+      <w:r>
+        <w:t>[7]</w:t>
+      </w:r>
+      <w:r>
+        <w:t>. Daar kwam nog bij dat aan de rijdende robot drie stroomvretende sensoren waren bevestigd. Het gevolg was dat de robot weinig stroom over hield om zijn motoren aan te sturen. Dit maakte het moeilijk om de robots goed te testen aangezien ze telkens tot stilstand kwamen. Daarom zijn we als eerst gaan kijken naar het verbeteren van de stroomtoevoer. Het was misschien mogelijk om een accu aan de robot toe te bevestigen die een hogere spanning kon leveren. Een accu zou ook een oplaadbare stroombron vormen, maar het bleek dat deze al snel een grote investering zou zijn. Aangezien er geen budget voor het onderzoek bestond was een accu geen realistische mogelijkheid.</w:t>
       </w:r>
     </w:p>
     <w:p>
@@ -2812,7 +3007,13 @@
       </w:r>
       <w:proofErr w:type="spellEnd"/>
       <w:r>
-        <w:t xml:space="preserve"> Line Sensors om de lijn te blijven volgen. De code ging ervan uit dat als de robot een bocht tegenkwam, dat oriëntatie van de robot ten opzichte van de lijn bijna parallel was. </w:t>
+        <w:t xml:space="preserve"> Line Sensors</w:t>
+      </w:r>
+      <w:r>
+        <w:t>[2]</w:t>
+      </w:r>
+      <w:r>
+        <w:t xml:space="preserve"> om de lijn te blijven volgen. De code ging ervan uit dat als de robot een bocht tegenkwam, dat oriëntatie van de robot ten opzichte van de lijn bijna parallel was. </w:t>
       </w:r>
       <w:r>
         <w:t xml:space="preserve">Maar tijdens </w:t>
@@ -2908,59 +3109,31 @@
     <w:p/>
     <w:p>
       <w:r>
-        <w:lastRenderedPageBreak/>
-        <w:t>Daarna</w:t>
-      </w:r>
-      <w:r>
-        <w:t xml:space="preserve"> zijn we gaan kijken hoe we de beweging en de berichtgeving van de </w:t>
-      </w:r>
-      <w:r>
-        <w:t>robot</w:t>
-      </w:r>
-      <w:r>
-        <w:t xml:space="preserve"> konden verbeteren. </w:t>
-      </w:r>
-      <w:r>
-        <w:t>We bedachten dat</w:t>
-      </w:r>
-      <w:r>
-        <w:t xml:space="preserve"> drie sensoren niet voldoende </w:t>
-      </w:r>
-      <w:r>
-        <w:t xml:space="preserve">waren </w:t>
-      </w:r>
-      <w:r>
-        <w:t>om betrouwb</w:t>
-      </w:r>
-      <w:r>
-        <w:t>are berichtgeving te garanderen, omdat de robot alle drie de sensoren al gebruikte om de lijn te kunnen volgen. We</w:t>
-      </w:r>
-      <w:r>
-        <w:t xml:space="preserve"> kwamen </w:t>
-      </w:r>
-      <w:r>
-        <w:t>daarom</w:t>
-      </w:r>
-      <w:r>
-        <w:t xml:space="preserve"> tot de conclusie dat er minstens vijf sensoren nodig zouden zijn om en de lijn te kunnen volgen en bochten te </w:t>
-      </w:r>
-      <w:r>
-        <w:t xml:space="preserve">kunnen </w:t>
-      </w:r>
-      <w:r>
-        <w:t>herkennen. De binnenste drie sensoren zouden dan het volgen van de lijn regelen en de buitenste twee het herkennen van bochten.</w:t>
-      </w:r>
-    </w:p>
-    <w:p>
-      <w:r>
         <w:rPr>
           <w:noProof/>
           <w:lang w:eastAsia="nl-NL"/>
         </w:rPr>
+        <w:lastRenderedPageBreak/>
         <w:drawing>
-          <wp:inline distT="0" distB="0" distL="0" distR="0">
-            <wp:extent cx="1643416" cy="1678003"/>
-            <wp:effectExtent l="38100" t="0" r="13934" b="0"/>
+          <wp:anchor distT="0" distB="0" distL="114300" distR="114300" simplePos="0" relativeHeight="251659264" behindDoc="1" locked="0" layoutInCell="1" allowOverlap="1">
+            <wp:simplePos x="0" y="0"/>
+            <wp:positionH relativeFrom="column">
+              <wp:posOffset>1964690</wp:posOffset>
+            </wp:positionH>
+            <wp:positionV relativeFrom="paragraph">
+              <wp:posOffset>1218565</wp:posOffset>
+            </wp:positionV>
+            <wp:extent cx="1656715" cy="1682115"/>
+            <wp:effectExtent l="38100" t="0" r="19685" b="0"/>
+            <wp:wrapTight wrapText="bothSides">
+              <wp:wrapPolygon edited="0">
+                <wp:start x="83" y="21926"/>
+                <wp:lineTo x="21443" y="21926"/>
+                <wp:lineTo x="21443" y="-90"/>
+                <wp:lineTo x="83" y="-90"/>
+                <wp:lineTo x="83" y="21926"/>
+              </wp:wrapPolygon>
+            </wp:wrapTight>
             <wp:docPr id="1" name="Afbeelding 3" descr="5 sensoren.JPG"/>
             <wp:cNvGraphicFramePr>
               <a:graphicFrameLocks xmlns:a="http://schemas.openxmlformats.org/drawingml/2006/main" noChangeAspect="1"/>
@@ -2982,7 +3155,303 @@
                   <pic:spPr>
                     <a:xfrm rot="5400000">
                       <a:off x="0" y="0"/>
-                      <a:ext cx="1643416" cy="1678003"/>
+                      <a:ext cx="1656715" cy="1682115"/>
+                    </a:xfrm>
+                    <a:prstGeom prst="rect">
+                      <a:avLst/>
+                    </a:prstGeom>
+                  </pic:spPr>
+                </pic:pic>
+              </a:graphicData>
+            </a:graphic>
+          </wp:anchor>
+        </w:drawing>
+      </w:r>
+      <w:r>
+        <w:t>Daarna</w:t>
+      </w:r>
+      <w:r>
+        <w:t xml:space="preserve"> zijn we gaan kijken hoe we de beweging en de berichtgeving van de </w:t>
+      </w:r>
+      <w:r>
+        <w:t>robot</w:t>
+      </w:r>
+      <w:r>
+        <w:t xml:space="preserve"> konden verbeteren. </w:t>
+      </w:r>
+      <w:r>
+        <w:t>We bedachten dat</w:t>
+      </w:r>
+      <w:r>
+        <w:t xml:space="preserve"> drie sensoren niet voldoende </w:t>
+      </w:r>
+      <w:r>
+        <w:t xml:space="preserve">waren </w:t>
+      </w:r>
+      <w:r>
+        <w:t>om betrouwb</w:t>
+      </w:r>
+      <w:r>
+        <w:t>are berichtgeving te garanderen, omdat de robot alle drie de sensoren al gebruikte om de lijn te kunnen volgen. We</w:t>
+      </w:r>
+      <w:r>
+        <w:t xml:space="preserve"> kwamen </w:t>
+      </w:r>
+      <w:r>
+        <w:t>daarom</w:t>
+      </w:r>
+      <w:r>
+        <w:t xml:space="preserve"> tot de conclusie dat er minstens vijf sensoren nodig zouden zijn om en de lijn te kunnen volgen en bochten te </w:t>
+      </w:r>
+      <w:r>
+        <w:t xml:space="preserve">kunnen </w:t>
+      </w:r>
+      <w:r>
+        <w:t>herkennen. De binnenste drie sensoren zouden dan het volgen van de lijn regelen en de buitenste twee het herkennen van bochten.</w:t>
+      </w:r>
+    </w:p>
+    <w:p>
+      <w:r>
+        <w:rPr>
+          <w:noProof/>
+          <w:lang w:eastAsia="nl-NL"/>
+        </w:rPr>
+        <w:drawing>
+          <wp:anchor distT="0" distB="0" distL="114300" distR="114300" simplePos="0" relativeHeight="251658240" behindDoc="1" locked="0" layoutInCell="1" allowOverlap="1">
+            <wp:simplePos x="0" y="0"/>
+            <wp:positionH relativeFrom="column">
+              <wp:posOffset>15875</wp:posOffset>
+            </wp:positionH>
+            <wp:positionV relativeFrom="paragraph">
+              <wp:posOffset>259080</wp:posOffset>
+            </wp:positionV>
+            <wp:extent cx="1870075" cy="1328420"/>
+            <wp:effectExtent l="19050" t="0" r="0" b="0"/>
+            <wp:wrapTight wrapText="bothSides">
+              <wp:wrapPolygon edited="0">
+                <wp:start x="-220" y="0"/>
+                <wp:lineTo x="-220" y="21373"/>
+                <wp:lineTo x="21563" y="21373"/>
+                <wp:lineTo x="21563" y="0"/>
+                <wp:lineTo x="-220" y="0"/>
+              </wp:wrapPolygon>
+            </wp:wrapTight>
+            <wp:docPr id="13" name="Afbeelding 12" descr="WhatsApp Image 2016-10-31 at 12.57.34.jpeg"/>
+            <wp:cNvGraphicFramePr>
+              <a:graphicFrameLocks xmlns:a="http://schemas.openxmlformats.org/drawingml/2006/main" noChangeAspect="1"/>
+            </wp:cNvGraphicFramePr>
+            <a:graphic xmlns:a="http://schemas.openxmlformats.org/drawingml/2006/main">
+              <a:graphicData uri="http://schemas.openxmlformats.org/drawingml/2006/picture">
+                <pic:pic xmlns:pic="http://schemas.openxmlformats.org/drawingml/2006/picture">
+                  <pic:nvPicPr>
+                    <pic:cNvPr id="0" name="WhatsApp Image 2016-10-31 at 12.57.34.jpeg"/>
+                    <pic:cNvPicPr/>
+                  </pic:nvPicPr>
+                  <pic:blipFill>
+                    <a:blip r:embed="rId13" cstate="print"/>
+                    <a:srcRect b="28372"/>
+                    <a:stretch>
+                      <a:fillRect/>
+                    </a:stretch>
+                  </pic:blipFill>
+                  <pic:spPr>
+                    <a:xfrm>
+                      <a:off x="0" y="0"/>
+                      <a:ext cx="1870075" cy="1328420"/>
+                    </a:xfrm>
+                    <a:prstGeom prst="rect">
+                      <a:avLst/>
+                    </a:prstGeom>
+                  </pic:spPr>
+                </pic:pic>
+              </a:graphicData>
+            </a:graphic>
+          </wp:anchor>
+        </w:drawing>
+      </w:r>
+    </w:p>
+    <w:p/>
+    <w:p/>
+    <w:p/>
+    <w:p/>
+    <w:p>
+      <w:pPr>
+        <w:rPr>
+          <w:b/>
+          <w:sz w:val="18"/>
+          <w:szCs w:val="18"/>
+        </w:rPr>
+      </w:pPr>
+      <w:r>
+        <w:rPr>
+          <w:b/>
+          <w:sz w:val="18"/>
+          <w:szCs w:val="18"/>
+        </w:rPr>
+        <w:t>Figuur 6</w:t>
+      </w:r>
+      <w:r>
+        <w:rPr>
+          <w:b/>
+          <w:sz w:val="18"/>
+          <w:szCs w:val="18"/>
+        </w:rPr>
+        <w:t xml:space="preserve"> Foto's van de robot met</w:t>
+      </w:r>
+      <w:r>
+        <w:rPr>
+          <w:b/>
+          <w:sz w:val="18"/>
+          <w:szCs w:val="18"/>
+        </w:rPr>
+        <w:t xml:space="preserve"> drie en</w:t>
+      </w:r>
+      <w:r>
+        <w:rPr>
+          <w:b/>
+          <w:sz w:val="18"/>
+          <w:szCs w:val="18"/>
+        </w:rPr>
+        <w:t xml:space="preserve"> </w:t>
+      </w:r>
+      <w:r>
+        <w:rPr>
+          <w:b/>
+          <w:sz w:val="18"/>
+          <w:szCs w:val="18"/>
+        </w:rPr>
+        <w:t>vijf sensoren</w:t>
+      </w:r>
+    </w:p>
+    <w:p>
+      <w:r>
+        <w:t xml:space="preserve">De robot reed alleen nog steeds niet stabiel genoeg om goed gebruik te kunnen maken van de lijn volgende sensoren. De robot </w:t>
+      </w:r>
+      <w:r>
+        <w:t>zigzagde</w:t>
+      </w:r>
+      <w:r>
+        <w:t xml:space="preserve"> </w:t>
+      </w:r>
+      <w:r>
+        <w:t>nog steeds</w:t>
+      </w:r>
+      <w:r>
+        <w:t xml:space="preserve"> over de lijn waardoor hij vaak scheef aankwam bij een bocht. Om die stabiliteit te verhogen zijn we op zoek gegaan naar voorbeelden van andere "</w:t>
+      </w:r>
+      <w:proofErr w:type="spellStart"/>
+      <w:r>
+        <w:t>line</w:t>
+      </w:r>
+      <w:proofErr w:type="spellEnd"/>
+      <w:r>
+        <w:t xml:space="preserve"> </w:t>
+      </w:r>
+      <w:proofErr w:type="spellStart"/>
+      <w:r>
+        <w:t>followers</w:t>
+      </w:r>
+      <w:proofErr w:type="spellEnd"/>
+      <w:r>
+        <w:t>"</w:t>
+      </w:r>
+      <w:r>
+        <w:t>[3][6]</w:t>
+      </w:r>
+      <w:r>
+        <w:t>. Het bleek dat veel van deze voorbeelden in de code gebru</w:t>
+      </w:r>
+      <w:r>
+        <w:t xml:space="preserve">ik maakten van een </w:t>
+      </w:r>
+      <w:proofErr w:type="spellStart"/>
+      <w:r>
+        <w:t>Proportional</w:t>
+      </w:r>
+      <w:proofErr w:type="spellEnd"/>
+      <w:r>
+        <w:t xml:space="preserve"> </w:t>
+      </w:r>
+      <w:proofErr w:type="spellStart"/>
+      <w:r>
+        <w:t>Integral</w:t>
+      </w:r>
+      <w:proofErr w:type="spellEnd"/>
+      <w:r>
+        <w:t xml:space="preserve"> </w:t>
+      </w:r>
+      <w:proofErr w:type="spellStart"/>
+      <w:r>
+        <w:t>Derivative</w:t>
+      </w:r>
+      <w:proofErr w:type="spellEnd"/>
+      <w:r>
+        <w:t xml:space="preserve"> </w:t>
+      </w:r>
+      <w:r>
+        <w:t>Controller</w:t>
+      </w:r>
+      <w:r>
+        <w:t xml:space="preserve"> (zie </w:t>
+      </w:r>
+      <w:proofErr w:type="spellStart"/>
+      <w:r>
+        <w:t>hfdst</w:t>
+      </w:r>
+      <w:proofErr w:type="spellEnd"/>
+      <w:r>
+        <w:t xml:space="preserve"> Theorie PID Controller)</w:t>
+      </w:r>
+      <w:r>
+        <w:t xml:space="preserve">. </w:t>
+      </w:r>
+      <w:r>
+        <w:t xml:space="preserve">Deze controller bevatte een algoritme waarmee de lijn vrij precies gevolgd kon worden. </w:t>
+      </w:r>
+      <w:r>
+        <w:t>Op basis van de</w:t>
+      </w:r>
+      <w:r>
+        <w:t>ze</w:t>
+      </w:r>
+      <w:r>
+        <w:t xml:space="preserve"> voorbeelden hebben we o</w:t>
+      </w:r>
+      <w:r>
+        <w:t>nze eigen controller ontwikkeld en nog een zesde sensor aan de robot toegevoegd.</w:t>
+      </w:r>
+    </w:p>
+    <w:p>
+      <w:r>
+        <w:rPr>
+          <w:noProof/>
+          <w:lang w:eastAsia="nl-NL"/>
+        </w:rPr>
+        <w:drawing>
+          <wp:inline distT="0" distB="0" distL="0" distR="0">
+            <wp:extent cx="1951367" cy="1951367"/>
+            <wp:effectExtent l="19050" t="0" r="0" b="0"/>
+            <wp:docPr id="15" name="Afbeelding 14" descr="WhatsApp Image 2016-10-31 at 13.07.46.jpeg"/>
+            <wp:cNvGraphicFramePr>
+              <a:graphicFrameLocks xmlns:a="http://schemas.openxmlformats.org/drawingml/2006/main" noChangeAspect="1"/>
+            </wp:cNvGraphicFramePr>
+            <a:graphic xmlns:a="http://schemas.openxmlformats.org/drawingml/2006/main">
+              <a:graphicData uri="http://schemas.openxmlformats.org/drawingml/2006/picture">
+                <pic:pic xmlns:pic="http://schemas.openxmlformats.org/drawingml/2006/picture">
+                  <pic:nvPicPr>
+                    <pic:cNvPr id="0" name="WhatsApp Image 2016-10-31 at 13.07.46.jpeg"/>
+                    <pic:cNvPicPr/>
+                  </pic:nvPicPr>
+                  <pic:blipFill>
+                    <a:blip r:embed="rId14" cstate="print"/>
+                    <a:stretch>
+                      <a:fillRect/>
+                    </a:stretch>
+                  </pic:blipFill>
+                  <pic:spPr>
+                    <a:xfrm>
+                      <a:off x="0" y="0"/>
+                      <a:ext cx="1957420" cy="1957420"/>
                     </a:xfrm>
                     <a:prstGeom prst="rect">
                       <a:avLst/>
@@ -2997,95 +3466,30 @@
     </w:p>
     <w:p>
       <w:r>
-        <w:t xml:space="preserve">De robot reed alleen nog steeds niet stabiel genoeg om goed gebruik te kunnen maken van de lijn volgende sensoren. De robot </w:t>
-      </w:r>
-      <w:r>
-        <w:t>zigzagde</w:t>
-      </w:r>
-      <w:r>
-        <w:t xml:space="preserve"> </w:t>
-      </w:r>
-      <w:r>
-        <w:t>nog steeds</w:t>
-      </w:r>
-      <w:r>
-        <w:t xml:space="preserve"> over de lijn waardoor hij vaak scheef aankwam bij een bocht. Om die stabiliteit te verhogen zijn we op zoek gegaan naar voorbeelden van andere "</w:t>
-      </w:r>
-      <w:proofErr w:type="spellStart"/>
-      <w:r>
-        <w:t>line</w:t>
-      </w:r>
-      <w:proofErr w:type="spellEnd"/>
-      <w:r>
-        <w:t xml:space="preserve"> </w:t>
-      </w:r>
-      <w:proofErr w:type="spellStart"/>
-      <w:r>
-        <w:t>followers</w:t>
-      </w:r>
-      <w:proofErr w:type="spellEnd"/>
-      <w:r>
-        <w:t>". Het bleek dat veel van deze voorbeelden in de code gebru</w:t>
-      </w:r>
-      <w:r>
-        <w:t xml:space="preserve">ik maakten van een </w:t>
-      </w:r>
-      <w:proofErr w:type="spellStart"/>
-      <w:r>
-        <w:t>Proportional</w:t>
-      </w:r>
-      <w:proofErr w:type="spellEnd"/>
-      <w:r>
-        <w:t xml:space="preserve"> </w:t>
-      </w:r>
-      <w:proofErr w:type="spellStart"/>
-      <w:r>
-        <w:t>Integral</w:t>
-      </w:r>
-      <w:proofErr w:type="spellEnd"/>
-      <w:r>
-        <w:t xml:space="preserve"> </w:t>
-      </w:r>
-      <w:proofErr w:type="spellStart"/>
-      <w:r>
-        <w:t>Derivative</w:t>
-      </w:r>
-      <w:proofErr w:type="spellEnd"/>
-      <w:r>
-        <w:t xml:space="preserve"> </w:t>
-      </w:r>
-      <w:r>
-        <w:t>Controller</w:t>
-      </w:r>
-      <w:r>
-        <w:t xml:space="preserve"> (zie </w:t>
-      </w:r>
-      <w:proofErr w:type="spellStart"/>
-      <w:r>
-        <w:t>hfdst</w:t>
-      </w:r>
-      <w:proofErr w:type="spellEnd"/>
-      <w:r>
-        <w:t xml:space="preserve"> Theorie PID Controller)</w:t>
-      </w:r>
-      <w:r>
-        <w:t xml:space="preserve">. </w:t>
-      </w:r>
-      <w:r>
-        <w:t xml:space="preserve">Deze controller bevatte een algoritme waarmee de lijn vrij precies gevolgd kon worden. </w:t>
-      </w:r>
-      <w:r>
-        <w:t>Op basis van de</w:t>
-      </w:r>
-      <w:r>
-        <w:t>ze</w:t>
-      </w:r>
-      <w:r>
-        <w:t xml:space="preserve"> voorbeelden hebben we onze eigen controller ontwikkeld.</w:t>
-      </w:r>
-    </w:p>
-    <w:p>
-      <w:r>
+        <w:rPr>
+          <w:b/>
+          <w:sz w:val="18"/>
+          <w:szCs w:val="18"/>
+        </w:rPr>
+        <w:t>Figuur 6</w:t>
+      </w:r>
+      <w:r>
+        <w:rPr>
+          <w:b/>
+          <w:sz w:val="18"/>
+          <w:szCs w:val="18"/>
+        </w:rPr>
+        <w:t xml:space="preserve"> Foto van de robot met 6 sensoren</w:t>
+      </w:r>
+    </w:p>
+    <w:p>
+      <w:r>
+        <w:br w:type="page"/>
+      </w:r>
+    </w:p>
+    <w:p>
+      <w:r>
+        <w:lastRenderedPageBreak/>
         <w:t xml:space="preserve">We hadden vier sensoren beschikbaar om de lijn te volgen. Deze nummerden we van 1 tot 4. Als een sensor </w:t>
       </w:r>
       <w:r>
@@ -3219,7 +3623,6 @@
           <w:color w:val="4F81BD" w:themeColor="accent1"/>
         </w:rPr>
       </w:pPr>
-      <w:bookmarkStart w:id="8" w:name="_Toc465329061"/>
       <w:r>
         <w:br w:type="page"/>
       </w:r>
@@ -3228,6 +3631,7 @@
       <w:pPr>
         <w:pStyle w:val="Kop3"/>
       </w:pPr>
+      <w:bookmarkStart w:id="8" w:name="_Toc465690146"/>
       <w:r>
         <w:lastRenderedPageBreak/>
         <w:t>Informatie verzamelen</w:t>
@@ -3282,8 +3686,8 @@
         </w:rPr>
         <w:drawing>
           <wp:inline distT="0" distB="0" distL="0" distR="0">
-            <wp:extent cx="4658412" cy="3096883"/>
-            <wp:effectExtent l="19050" t="0" r="8838" b="0"/>
+            <wp:extent cx="3597587" cy="3096883"/>
+            <wp:effectExtent l="19050" t="0" r="2863" b="0"/>
             <wp:docPr id="12" name="Afbeelding 11" descr="Uniek patroon plaatje.png"/>
             <wp:cNvGraphicFramePr>
               <a:graphicFrameLocks xmlns:a="http://schemas.openxmlformats.org/drawingml/2006/main" noChangeAspect="1"/>
@@ -3296,8 +3700,8 @@
                     <pic:cNvPicPr/>
                   </pic:nvPicPr>
                   <pic:blipFill>
-                    <a:blip r:embed="rId13" cstate="print"/>
-                    <a:srcRect r="19134" b="28313"/>
+                    <a:blip r:embed="rId15" cstate="print"/>
+                    <a:srcRect l="18394" r="19134" b="28313"/>
                     <a:stretch>
                       <a:fillRect/>
                     </a:stretch>
@@ -3305,7 +3709,7 @@
                   <pic:spPr>
                     <a:xfrm>
                       <a:off x="0" y="0"/>
-                      <a:ext cx="4658412" cy="3096883"/>
+                      <a:ext cx="3597587" cy="3096883"/>
                     </a:xfrm>
                     <a:prstGeom prst="rect">
                       <a:avLst/>
@@ -3319,45 +3723,104 @@
       </w:r>
     </w:p>
     <w:p>
-      <w:r>
+      <w:pPr>
+        <w:rPr>
+          <w:b/>
+        </w:rPr>
+      </w:pPr>
+      <w:r>
+        <w:rPr>
+          <w:b/>
+          <w:sz w:val="18"/>
+          <w:szCs w:val="18"/>
+        </w:rPr>
+        <w:t xml:space="preserve">Figuur 8 Abstract </w:t>
+      </w:r>
+      <w:r>
+        <w:rPr>
+          <w:b/>
+          <w:sz w:val="18"/>
+          <w:szCs w:val="18"/>
+        </w:rPr>
+        <w:t xml:space="preserve">representatie van een </w:t>
+      </w:r>
+      <w:r>
+        <w:rPr>
+          <w:b/>
+          <w:sz w:val="18"/>
+          <w:szCs w:val="18"/>
+        </w:rPr>
+        <w:t>doolhof met</w:t>
+      </w:r>
+      <w:r>
+        <w:rPr>
+          <w:b/>
+          <w:sz w:val="18"/>
+          <w:szCs w:val="18"/>
+        </w:rPr>
+        <w:t xml:space="preserve"> het</w:t>
+      </w:r>
+      <w:r>
+        <w:rPr>
+          <w:b/>
+          <w:sz w:val="18"/>
+          <w:szCs w:val="18"/>
+        </w:rPr>
+        <w:t xml:space="preserve"> nieuw</w:t>
+      </w:r>
+      <w:r>
+        <w:rPr>
+          <w:b/>
+          <w:sz w:val="18"/>
+          <w:szCs w:val="18"/>
+        </w:rPr>
+        <w:t>e</w:t>
+      </w:r>
+      <w:r>
+        <w:rPr>
+          <w:b/>
+          <w:sz w:val="18"/>
+          <w:szCs w:val="18"/>
+        </w:rPr>
+        <w:t xml:space="preserve"> patroon</w:t>
+      </w:r>
+      <w:r>
+        <w:rPr>
+          <w:b/>
+        </w:rPr>
         <w:br w:type="page"/>
       </w:r>
     </w:p>
     <w:p>
+      <w:r>
+        <w:lastRenderedPageBreak/>
+        <w:t>Uiteindelijk hebben we afgezien van het nieuwe patroon en aan het rechte vlak zelf een aanpassing gemaakt.</w:t>
+      </w:r>
+      <w:r>
+        <w:t xml:space="preserve"> De zwarte lijn van het rechte vlak werd nu in het midden van het vlak afgebroken door drie witte strepen. De robot moest de strepen in een bepaalde tijd tellen en bericht geven van een recht vlak zodra hij alle drie de strepen geteld had.</w:t>
+      </w:r>
+      <w:r>
+        <w:t xml:space="preserve"> Dit patroon bleek wel effectief en correct bericht te geven en had geen invloed meer op de andere vlakken.</w:t>
+      </w:r>
       <w:r>
         <w:rPr>
           <w:noProof/>
           <w:lang w:eastAsia="nl-NL"/>
         </w:rPr>
-        <w:lastRenderedPageBreak/>
+        <w:t xml:space="preserve"> </w:t>
+      </w:r>
+    </w:p>
+    <w:p>
+      <w:r>
+        <w:rPr>
+          <w:noProof/>
+          <w:lang w:eastAsia="nl-NL"/>
+        </w:rPr>
         <w:drawing>
-          <wp:anchor distT="0" distB="0" distL="114300" distR="114300" simplePos="0" relativeHeight="251658240" behindDoc="1" locked="0" layoutInCell="1" allowOverlap="1">
-            <wp:simplePos x="0" y="0"/>
-            <wp:positionH relativeFrom="column">
-              <wp:posOffset>814705</wp:posOffset>
-            </wp:positionH>
-            <wp:positionV relativeFrom="paragraph">
-              <wp:posOffset>359410</wp:posOffset>
-            </wp:positionV>
-            <wp:extent cx="780415" cy="2346325"/>
-            <wp:effectExtent l="800100" t="0" r="781685" b="0"/>
-            <wp:wrapTight wrapText="bothSides">
-              <wp:wrapPolygon edited="0">
-                <wp:start x="21125" y="11943"/>
-                <wp:lineTo x="21125" y="7208"/>
-                <wp:lineTo x="15853" y="-158"/>
-                <wp:lineTo x="10580" y="-158"/>
-                <wp:lineTo x="4253" y="4928"/>
-                <wp:lineTo x="4253" y="6506"/>
-                <wp:lineTo x="4253" y="7909"/>
-                <wp:lineTo x="4253" y="12469"/>
-                <wp:lineTo x="10053" y="21588"/>
-                <wp:lineTo x="13744" y="21588"/>
-                <wp:lineTo x="21125" y="13170"/>
-                <wp:lineTo x="21125" y="11943"/>
-              </wp:wrapPolygon>
-            </wp:wrapTight>
-            <wp:docPr id="17" name="Afbeelding 12" descr="Straight tile plaatje.png"/>
+          <wp:inline distT="0" distB="0" distL="0" distR="0">
+            <wp:extent cx="2344588" cy="819509"/>
+            <wp:effectExtent l="19050" t="0" r="0" b="0"/>
+            <wp:docPr id="11" name="Afbeelding 10" descr="Straight tile plaatje.png"/>
             <wp:cNvGraphicFramePr>
               <a:graphicFrameLocks xmlns:a="http://schemas.openxmlformats.org/drawingml/2006/main" noChangeAspect="1"/>
             </wp:cNvGraphicFramePr>
@@ -3369,16 +3832,16 @@
                     <pic:cNvPicPr/>
                   </pic:nvPicPr>
                   <pic:blipFill>
-                    <a:blip r:embed="rId14" cstate="print"/>
-                    <a:srcRect l="26385" r="31572"/>
+                    <a:blip r:embed="rId16" cstate="print"/>
+                    <a:srcRect t="25238" b="29524"/>
                     <a:stretch>
                       <a:fillRect/>
                     </a:stretch>
                   </pic:blipFill>
                   <pic:spPr>
-                    <a:xfrm rot="16200000">
+                    <a:xfrm>
                       <a:off x="0" y="0"/>
-                      <a:ext cx="780415" cy="2346325"/>
+                      <a:ext cx="2344588" cy="819509"/>
                     </a:xfrm>
                     <a:prstGeom prst="rect">
                       <a:avLst/>
@@ -3387,33 +3850,39 @@
                 </pic:pic>
               </a:graphicData>
             </a:graphic>
-          </wp:anchor>
+          </wp:inline>
         </w:drawing>
       </w:r>
-      <w:r>
-        <w:t>Uiteindelijk hebben we afgezien van het nieuwe patroon en aan het rechte vlak zelf een aanpassing gemaakt.</w:t>
-      </w:r>
-      <w:r>
-        <w:t xml:space="preserve"> De zwarte lijn van het rechte vlak werd nu in het midden van het vlak afgebroken door drie witte strepen. De robot moest de strepen in een bepaalde tijd tellen en bericht geven van een recht vlak zodra hij alle drie de strepen geteld had.</w:t>
-      </w:r>
-      <w:r>
-        <w:t xml:space="preserve"> Dit patroon bleek wel effectief en correct bericht te geven en had geen invloed meer op de andere vlakken.</w:t>
-      </w:r>
-      <w:r>
-        <w:rPr>
-          <w:noProof/>
-          <w:lang w:eastAsia="nl-NL"/>
-        </w:rPr>
-        <w:t xml:space="preserve"> </w:t>
-      </w:r>
-    </w:p>
-    <w:p/>
-    <w:p/>
+    </w:p>
+    <w:p>
+      <w:pPr>
+        <w:rPr>
+          <w:b/>
+          <w:sz w:val="18"/>
+          <w:szCs w:val="18"/>
+        </w:rPr>
+      </w:pPr>
+      <w:r>
+        <w:rPr>
+          <w:b/>
+          <w:sz w:val="18"/>
+          <w:szCs w:val="18"/>
+        </w:rPr>
+        <w:t>Figuur</w:t>
+      </w:r>
+      <w:r>
+        <w:rPr>
+          <w:b/>
+          <w:sz w:val="18"/>
+          <w:szCs w:val="18"/>
+        </w:rPr>
+        <w:t xml:space="preserve"> 9 Abstracte weergave van een recht vlak</w:t>
+      </w:r>
+    </w:p>
     <w:p>
       <w:pPr>
         <w:pStyle w:val="Kop3"/>
       </w:pPr>
-      <w:bookmarkStart w:id="9" w:name="_Toc465329062"/>
     </w:p>
     <w:p>
       <w:pPr>
@@ -3492,6 +3961,7 @@
       <w:pPr>
         <w:pStyle w:val="Kop3"/>
       </w:pPr>
+      <w:bookmarkStart w:id="9" w:name="_Toc465690147"/>
       <w:r>
         <w:t>Kaart samenstellen</w:t>
       </w:r>
@@ -3801,7 +4271,7 @@
                     </pic:cNvPicPr>
                   </pic:nvPicPr>
                   <pic:blipFill>
-                    <a:blip r:embed="rId15" cstate="print">
+                    <a:blip r:embed="rId17" cstate="print">
                       <a:extLst>
                         <a:ext uri="{28A0092B-C50C-407E-A947-70E740481C1C}">
                           <a14:useLocalDpi xmlns:a14="http://schemas.microsoft.com/office/drawing/2010/main" xmlns:wps="http://schemas.microsoft.com/office/word/2010/wordprocessingShape" xmlns:wpi="http://schemas.microsoft.com/office/word/2010/wordprocessingInk" xmlns:wpg="http://schemas.microsoft.com/office/word/2010/wordprocessingGroup" xmlns:w16se="http://schemas.microsoft.com/office/word/2015/wordml/symex" xmlns:w15="http://schemas.microsoft.com/office/word/2012/wordml" xmlns:w14="http://schemas.microsoft.com/office/word/2010/wordml" xmlns:w="http://schemas.openxmlformats.org/wordprocessingml/2006/main" xmlns:w10="urn:schemas-microsoft-com:office:word" xmlns:wp14="http://schemas.microsoft.com/office/word/2010/wordprocessingDrawing" xmlns:v="urn:schemas-microsoft-com:vml" xmlns:o="urn:schemas-microsoft-com:office:office" xmlns:mc="http://schemas.openxmlformats.org/markup-compatibility/2006" xmlns:cx5="http://schemas.microsoft.com/office/drawing/2016/5/11/chartex" xmlns:cx4="http://schemas.microsoft.com/office/drawing/2016/5/10/chartex" xmlns:cx3="http://schemas.microsoft.com/office/drawing/2016/5/9/chartex" xmlns:cx2="http://schemas.microsoft.com/office/drawing/2015/10/21/chartex" xmlns:cx1="http://schemas.microsoft.com/office/drawing/2015/9/8/chartex" xmlns:cx="http://schemas.microsoft.com/office/drawing/2014/chartex" xmlns:wpc="http://schemas.microsoft.com/office/word/2010/wordprocessingCanvas" xmlns="" val="0"/>
@@ -3858,7 +4328,7 @@
                     </pic:cNvPicPr>
                   </pic:nvPicPr>
                   <pic:blipFill>
-                    <a:blip r:embed="rId16" cstate="print">
+                    <a:blip r:embed="rId18" cstate="print">
                       <a:extLst>
                         <a:ext uri="{28A0092B-C50C-407E-A947-70E740481C1C}">
                           <a14:useLocalDpi xmlns:a14="http://schemas.microsoft.com/office/drawing/2010/main" xmlns:wps="http://schemas.microsoft.com/office/word/2010/wordprocessingShape" xmlns:wpi="http://schemas.microsoft.com/office/word/2010/wordprocessingInk" xmlns:wpg="http://schemas.microsoft.com/office/word/2010/wordprocessingGroup" xmlns:w16se="http://schemas.microsoft.com/office/word/2015/wordml/symex" xmlns:w15="http://schemas.microsoft.com/office/word/2012/wordml" xmlns:w14="http://schemas.microsoft.com/office/word/2010/wordml" xmlns:w="http://schemas.openxmlformats.org/wordprocessingml/2006/main" xmlns:w10="urn:schemas-microsoft-com:office:word" xmlns:wp14="http://schemas.microsoft.com/office/word/2010/wordprocessingDrawing" xmlns:v="urn:schemas-microsoft-com:vml" xmlns:o="urn:schemas-microsoft-com:office:office" xmlns:mc="http://schemas.openxmlformats.org/markup-compatibility/2006" xmlns:cx5="http://schemas.microsoft.com/office/drawing/2016/5/11/chartex" xmlns:cx4="http://schemas.microsoft.com/office/drawing/2016/5/10/chartex" xmlns:cx3="http://schemas.microsoft.com/office/drawing/2016/5/9/chartex" xmlns:cx2="http://schemas.microsoft.com/office/drawing/2015/10/21/chartex" xmlns:cx1="http://schemas.microsoft.com/office/drawing/2015/9/8/chartex" xmlns:cx="http://schemas.microsoft.com/office/drawing/2014/chartex" xmlns:wpc="http://schemas.microsoft.com/office/word/2010/wordprocessingCanvas" xmlns="" val="0"/>
@@ -3915,7 +4385,7 @@
                     </pic:cNvPicPr>
                   </pic:nvPicPr>
                   <pic:blipFill>
-                    <a:blip r:embed="rId17" cstate="print">
+                    <a:blip r:embed="rId19" cstate="print">
                       <a:extLst>
                         <a:ext uri="{28A0092B-C50C-407E-A947-70E740481C1C}">
                           <a14:useLocalDpi xmlns:a14="http://schemas.microsoft.com/office/drawing/2010/main" xmlns:wps="http://schemas.microsoft.com/office/word/2010/wordprocessingShape" xmlns:wpi="http://schemas.microsoft.com/office/word/2010/wordprocessingInk" xmlns:wpg="http://schemas.microsoft.com/office/word/2010/wordprocessingGroup" xmlns:w16se="http://schemas.microsoft.com/office/word/2015/wordml/symex" xmlns:w15="http://schemas.microsoft.com/office/word/2012/wordml" xmlns:w14="http://schemas.microsoft.com/office/word/2010/wordml" xmlns:w="http://schemas.openxmlformats.org/wordprocessingml/2006/main" xmlns:w10="urn:schemas-microsoft-com:office:word" xmlns:wp14="http://schemas.microsoft.com/office/word/2010/wordprocessingDrawing" xmlns:v="urn:schemas-microsoft-com:vml" xmlns:o="urn:schemas-microsoft-com:office:office" xmlns:mc="http://schemas.openxmlformats.org/markup-compatibility/2006" xmlns:cx5="http://schemas.microsoft.com/office/drawing/2016/5/11/chartex" xmlns:cx4="http://schemas.microsoft.com/office/drawing/2016/5/10/chartex" xmlns:cx3="http://schemas.microsoft.com/office/drawing/2016/5/9/chartex" xmlns:cx2="http://schemas.microsoft.com/office/drawing/2015/10/21/chartex" xmlns:cx1="http://schemas.microsoft.com/office/drawing/2015/9/8/chartex" xmlns:cx="http://schemas.microsoft.com/office/drawing/2014/chartex" xmlns:wpc="http://schemas.microsoft.com/office/word/2010/wordprocessingCanvas" xmlns="" val="0"/>
@@ -3972,7 +4442,7 @@
                     </pic:cNvPicPr>
                   </pic:nvPicPr>
                   <pic:blipFill>
-                    <a:blip r:embed="rId18" cstate="print">
+                    <a:blip r:embed="rId20" cstate="print">
                       <a:extLst>
                         <a:ext uri="{28A0092B-C50C-407E-A947-70E740481C1C}">
                           <a14:useLocalDpi xmlns:a14="http://schemas.microsoft.com/office/drawing/2010/main" xmlns:wps="http://schemas.microsoft.com/office/word/2010/wordprocessingShape" xmlns:wpi="http://schemas.microsoft.com/office/word/2010/wordprocessingInk" xmlns:wpg="http://schemas.microsoft.com/office/word/2010/wordprocessingGroup" xmlns:w16se="http://schemas.microsoft.com/office/word/2015/wordml/symex" xmlns:w15="http://schemas.microsoft.com/office/word/2012/wordml" xmlns:w14="http://schemas.microsoft.com/office/word/2010/wordml" xmlns:w="http://schemas.openxmlformats.org/wordprocessingml/2006/main" xmlns:w10="urn:schemas-microsoft-com:office:word" xmlns:wp14="http://schemas.microsoft.com/office/word/2010/wordprocessingDrawing" xmlns:v="urn:schemas-microsoft-com:vml" xmlns:o="urn:schemas-microsoft-com:office:office" xmlns:mc="http://schemas.openxmlformats.org/markup-compatibility/2006" xmlns:cx5="http://schemas.microsoft.com/office/drawing/2016/5/11/chartex" xmlns:cx4="http://schemas.microsoft.com/office/drawing/2016/5/10/chartex" xmlns:cx3="http://schemas.microsoft.com/office/drawing/2016/5/9/chartex" xmlns:cx2="http://schemas.microsoft.com/office/drawing/2015/10/21/chartex" xmlns:cx1="http://schemas.microsoft.com/office/drawing/2015/9/8/chartex" xmlns:cx="http://schemas.microsoft.com/office/drawing/2014/chartex" xmlns:wpc="http://schemas.microsoft.com/office/word/2010/wordprocessingCanvas" xmlns="" val="0"/>
@@ -4029,7 +4499,7 @@
                     </pic:cNvPicPr>
                   </pic:nvPicPr>
                   <pic:blipFill>
-                    <a:blip r:embed="rId19" cstate="print">
+                    <a:blip r:embed="rId21" cstate="print">
                       <a:extLst>
                         <a:ext uri="{28A0092B-C50C-407E-A947-70E740481C1C}">
                           <a14:useLocalDpi xmlns:a14="http://schemas.microsoft.com/office/drawing/2010/main" xmlns:wps="http://schemas.microsoft.com/office/word/2010/wordprocessingShape" xmlns:wpi="http://schemas.microsoft.com/office/word/2010/wordprocessingInk" xmlns:wpg="http://schemas.microsoft.com/office/word/2010/wordprocessingGroup" xmlns:w16se="http://schemas.microsoft.com/office/word/2015/wordml/symex" xmlns:w15="http://schemas.microsoft.com/office/word/2012/wordml" xmlns:w14="http://schemas.microsoft.com/office/word/2010/wordml" xmlns:w="http://schemas.openxmlformats.org/wordprocessingml/2006/main" xmlns:w10="urn:schemas-microsoft-com:office:word" xmlns:wp14="http://schemas.microsoft.com/office/word/2010/wordprocessingDrawing" xmlns:v="urn:schemas-microsoft-com:vml" xmlns:o="urn:schemas-microsoft-com:office:office" xmlns:mc="http://schemas.openxmlformats.org/markup-compatibility/2006" xmlns:cx5="http://schemas.microsoft.com/office/drawing/2016/5/11/chartex" xmlns:cx4="http://schemas.microsoft.com/office/drawing/2016/5/10/chartex" xmlns:cx3="http://schemas.microsoft.com/office/drawing/2016/5/9/chartex" xmlns:cx2="http://schemas.microsoft.com/office/drawing/2015/10/21/chartex" xmlns:cx1="http://schemas.microsoft.com/office/drawing/2015/9/8/chartex" xmlns:cx="http://schemas.microsoft.com/office/drawing/2014/chartex" xmlns:wpc="http://schemas.microsoft.com/office/word/2010/wordprocessingCanvas" xmlns="" val="0"/>
@@ -4061,9 +4531,35 @@
         </w:drawing>
       </w:r>
     </w:p>
-    <w:p/>
-    <w:p>
-      <w:r>
+    <w:p>
+      <w:pPr>
+        <w:jc w:val="center"/>
+        <w:rPr>
+          <w:b/>
+          <w:sz w:val="18"/>
+          <w:szCs w:val="18"/>
+        </w:rPr>
+      </w:pPr>
+      <w:r>
+        <w:rPr>
+          <w:b/>
+          <w:sz w:val="18"/>
+          <w:szCs w:val="18"/>
+        </w:rPr>
+        <w:t>Figuur 10 Afbeeldingen van de vlakken in het programma</w:t>
+      </w:r>
+    </w:p>
+    <w:p>
+      <w:r>
+        <w:br/>
+      </w:r>
+      <w:r>
+        <w:br/>
+      </w:r>
+    </w:p>
+    <w:p>
+      <w:r>
+        <w:lastRenderedPageBreak/>
         <w:t xml:space="preserve">Het programma </w:t>
       </w:r>
       <w:r>
@@ -4141,14 +4637,11 @@
     </w:p>
     <w:p>
       <w:r>
-        <w:lastRenderedPageBreak/>
         <w:t xml:space="preserve">De samengestelde </w:t>
       </w:r>
-      <w:proofErr w:type="spellStart"/>
-      <w:r>
-        <w:t>tiles</w:t>
-      </w:r>
-      <w:proofErr w:type="spellEnd"/>
+      <w:r>
+        <w:t>vlakken</w:t>
+      </w:r>
       <w:r>
         <w:t xml:space="preserve"> </w:t>
       </w:r>
@@ -4293,16 +4786,29 @@
             <o:lock v:ext="edit" aspectratio="t"/>
           </v:shapetype>
           <v:shape id="_x0000_i1025" type="#_x0000_t75" style="width:263.55pt;height:161.65pt">
-            <v:imagedata r:id="rId20" o:title="doolhofvoorveeld" croptop="14958f" cropright="11594f"/>
+            <v:imagedata r:id="rId22" o:title="doolhofvoorveeld" croptop="14958f" cropright="11594f"/>
           </v:shape>
         </w:pict>
       </w:r>
     </w:p>
     <w:p>
       <w:pPr>
-        <w:jc w:val="center"/>
+        <w:rPr>
+          <w:b/>
+          <w:sz w:val="18"/>
+          <w:szCs w:val="18"/>
+        </w:rPr>
       </w:pPr>
-    </w:p>
+      <w:r>
+        <w:rPr>
+          <w:b/>
+          <w:sz w:val="18"/>
+          <w:szCs w:val="18"/>
+        </w:rPr>
+        <w:t>Figuur 11 Voorbeeld van het resultaat van een getekend doolhof</w:t>
+      </w:r>
+    </w:p>
+    <w:p/>
     <w:p/>
     <w:p/>
     <w:p>
@@ -4316,7 +4822,6 @@
           <w:szCs w:val="28"/>
         </w:rPr>
       </w:pPr>
-      <w:bookmarkStart w:id="10" w:name="_Toc465329063"/>
       <w:r>
         <w:br w:type="page"/>
       </w:r>
@@ -4325,6 +4830,7 @@
       <w:pPr>
         <w:pStyle w:val="Kop1"/>
       </w:pPr>
+      <w:bookmarkStart w:id="10" w:name="_Toc465690148"/>
       <w:r>
         <w:lastRenderedPageBreak/>
         <w:t>Resultaten</w:t>
@@ -4374,7 +4880,165 @@
         <w:t>. Hierdoor komt het nog steeds vaak voor dat de draaiing van de robot te vroeg of te laat afgekapt wordt waardoor hij de lijn kwijtraakt en verkeerde berichten gaat verzenden.</w:t>
       </w:r>
       <w:r>
-        <w:t xml:space="preserve"> Het komt ook nog te vaak voor dat de robot de weg kwijt geraakt denkt te zijn als hij de witte strepen van een recht vlak ziet. Tijdens het testen leek het vaker goed te gaan als de robot met genoeg snelheid over de strepen reed.</w:t>
+        <w:t xml:space="preserve"> Het komt ook nog </w:t>
+      </w:r>
+      <w:r>
+        <w:t>vrij vaak</w:t>
+      </w:r>
+      <w:r>
+        <w:t xml:space="preserve"> voor dat de robot de weg kwijt geraakt denkt te zijn als hij de witte strepen van een recht vlak ziet. Tijdens het testen leek het vaker goed te gaan als de robot met genoeg snelheid over de strepen reed.</w:t>
+      </w:r>
+      <w:r>
+        <w:t xml:space="preserve"> Hieronder de werkelijke testresultaten. Voor het testen maakten we onderscheid tussen de robot met het ontwerp en de code zoals we hem kregen van het vorige onderzoek en de robot met de nieuwe </w:t>
+      </w:r>
+      <w:r>
+        <w:t>code van dit onderzoek.</w:t>
+      </w:r>
+    </w:p>
+    <w:tbl>
+      <w:tblPr>
+        <w:tblStyle w:val="Tabelraster"/>
+        <w:tblW w:w="0" w:type="auto"/>
+        <w:tblLook w:val="04A0"/>
+      </w:tblPr>
+      <w:tblGrid>
+        <w:gridCol w:w="3096"/>
+        <w:gridCol w:w="3096"/>
+        <w:gridCol w:w="3096"/>
+      </w:tblGrid>
+      <w:tr>
+        <w:tc>
+          <w:tcPr>
+            <w:tcW w:w="3096" w:type="dxa"/>
+          </w:tcPr>
+          <w:p/>
+        </w:tc>
+        <w:tc>
+          <w:tcPr>
+            <w:tcW w:w="3096" w:type="dxa"/>
+          </w:tcPr>
+          <w:p>
+            <w:r>
+              <w:t>Gemiddelde tijd(s)</w:t>
+            </w:r>
+          </w:p>
+        </w:tc>
+        <w:tc>
+          <w:tcPr>
+            <w:tcW w:w="3096" w:type="dxa"/>
+          </w:tcPr>
+          <w:p>
+            <w:r>
+              <w:t>Gemiddeld aantal fouten</w:t>
+            </w:r>
+          </w:p>
+        </w:tc>
+      </w:tr>
+      <w:tr>
+        <w:tc>
+          <w:tcPr>
+            <w:tcW w:w="3096" w:type="dxa"/>
+          </w:tcPr>
+          <w:p>
+            <w:r>
+              <w:t xml:space="preserve">Code voorgaand onderzoek </w:t>
+            </w:r>
+          </w:p>
+        </w:tc>
+        <w:tc>
+          <w:tcPr>
+            <w:tcW w:w="3096" w:type="dxa"/>
+          </w:tcPr>
+          <w:p>
+            <w:r>
+              <w:t>3</w:t>
+            </w:r>
+            <w:r>
+              <w:t>4,4</w:t>
+            </w:r>
+            <w:r>
+              <w:t>7</w:t>
+            </w:r>
+          </w:p>
+        </w:tc>
+        <w:tc>
+          <w:tcPr>
+            <w:tcW w:w="3096" w:type="dxa"/>
+          </w:tcPr>
+          <w:p>
+            <w:r>
+              <w:t>33</w:t>
+            </w:r>
+          </w:p>
+        </w:tc>
+      </w:tr>
+      <w:tr>
+        <w:tc>
+          <w:tcPr>
+            <w:tcW w:w="3096" w:type="dxa"/>
+          </w:tcPr>
+          <w:p>
+            <w:r>
+              <w:t>Nieuwe code met 6 sensoren en</w:t>
+            </w:r>
+            <w:r>
+              <w:t xml:space="preserve"> PID Controller</w:t>
+            </w:r>
+          </w:p>
+        </w:tc>
+        <w:tc>
+          <w:tcPr>
+            <w:tcW w:w="3096" w:type="dxa"/>
+          </w:tcPr>
+          <w:p>
+            <w:r>
+              <w:t>14,30</w:t>
+            </w:r>
+          </w:p>
+        </w:tc>
+        <w:tc>
+          <w:tcPr>
+            <w:tcW w:w="3096" w:type="dxa"/>
+          </w:tcPr>
+          <w:p>
+            <w:r>
+              <w:t>7</w:t>
+            </w:r>
+          </w:p>
+        </w:tc>
+      </w:tr>
+    </w:tbl>
+    <w:p>
+      <w:pPr>
+        <w:rPr>
+          <w:b/>
+          <w:sz w:val="18"/>
+          <w:szCs w:val="18"/>
+        </w:rPr>
+      </w:pPr>
+      <w:r>
+        <w:rPr>
+          <w:b/>
+          <w:sz w:val="18"/>
+          <w:szCs w:val="18"/>
+        </w:rPr>
+        <w:t>F</w:t>
+      </w:r>
+      <w:r>
+        <w:rPr>
+          <w:b/>
+          <w:sz w:val="18"/>
+          <w:szCs w:val="18"/>
+        </w:rPr>
+        <w:t>i</w:t>
+      </w:r>
+      <w:r>
+        <w:rPr>
+          <w:b/>
+          <w:sz w:val="18"/>
+          <w:szCs w:val="18"/>
+        </w:rPr>
+        <w:t>guur 12 Testresultaten van het testen met het testdoolhof</w:t>
       </w:r>
     </w:p>
     <w:p>
@@ -4386,7 +5050,7 @@
       <w:pPr>
         <w:pStyle w:val="Kop1"/>
       </w:pPr>
-      <w:bookmarkStart w:id="11" w:name="_Toc465329064"/>
+      <w:bookmarkStart w:id="11" w:name="_Toc465690149"/>
       <w:r>
         <w:lastRenderedPageBreak/>
         <w:t>Reflectie</w:t>
@@ -4441,12 +5105,17 @@
       <w:pPr>
         <w:pStyle w:val="Kop1"/>
       </w:pPr>
-      <w:bookmarkStart w:id="12" w:name="_Toc465329065"/>
+      <w:bookmarkStart w:id="12" w:name="_Toc465690150"/>
       <w:r>
         <w:lastRenderedPageBreak/>
         <w:t>Aanbevelingen</w:t>
       </w:r>
       <w:bookmarkEnd w:id="12"/>
+    </w:p>
+    <w:p>
+      <w:r>
+        <w:t>Voor toekomstige onderzoeken kunnen we sterk aanbevelen om nogmaals naar een goede stroombron te kijken. Aangezien de stroombron in ons onderzoek zoveel invloed had op de resultaten die we kregen, geloven we dat er nog terrein op dat gebied gewonnen kan worden.</w:t>
+      </w:r>
     </w:p>
     <w:p>
       <w:pPr>
@@ -4458,6 +5127,9 @@
         </w:rPr>
       </w:pPr>
       <w:r>
+        <w:t xml:space="preserve">Daarnaast kan ook de plaatsing van de sensoren nog verbeterd worden. In ons onderzoek waren ze met een aantal bouten aan het robot frame bevestigd. Deze raakten af en toe een beetje los waardoor de sensoren te dicht tegen de grond aan zaten. Hierdoor bleven ze haken achter de vlakken en de tape die we gebruikten. </w:t>
+      </w:r>
+      <w:r>
         <w:br w:type="page"/>
       </w:r>
     </w:p>
@@ -4465,7 +5137,7 @@
       <w:pPr>
         <w:pStyle w:val="Kop1"/>
       </w:pPr>
-      <w:bookmarkStart w:id="13" w:name="_Toc465329066"/>
+      <w:bookmarkStart w:id="13" w:name="_Toc465690151"/>
       <w:r>
         <w:lastRenderedPageBreak/>
         <w:t>BIJLAGEN</w:t>
@@ -4476,13 +5148,16 @@
       <w:pPr>
         <w:pStyle w:val="Kop2"/>
       </w:pPr>
-      <w:bookmarkStart w:id="14" w:name="_Toc465329067"/>
+      <w:bookmarkStart w:id="14" w:name="_Toc465690152"/>
       <w:r>
         <w:t>Bijlage 1 Literatuurlijst</w:t>
       </w:r>
       <w:bookmarkEnd w:id="14"/>
     </w:p>
     <w:p>
+      <w:r>
+        <w:t xml:space="preserve">[1] </w:t>
+      </w:r>
       <w:proofErr w:type="spellStart"/>
       <w:r>
         <w:t>Maniacbug</w:t>
@@ -4515,16 +5190,23 @@
       <w:r>
         <w:t xml:space="preserve"> nRF24L01. </w:t>
       </w:r>
-      <w:proofErr w:type="spellStart"/>
-      <w:r>
-        <w:t>From</w:t>
-      </w:r>
-      <w:proofErr w:type="spellEnd"/>
-      <w:r>
-        <w:t>, https://github.com/maniacbug/RF24</w:t>
-      </w:r>
-    </w:p>
-    <w:p>
+      <w:r>
+        <w:t>Van</w:t>
+      </w:r>
+      <w:r>
+        <w:t>,</w:t>
+      </w:r>
+      <w:r>
+        <w:br/>
+      </w:r>
+      <w:r>
+        <w:t>https://github.com/maniacbug/RF24</w:t>
+      </w:r>
+    </w:p>
+    <w:p>
+      <w:r>
+        <w:t xml:space="preserve">[2] </w:t>
+      </w:r>
       <w:r>
         <w:t xml:space="preserve">iPrototype.nl, Line </w:t>
       </w:r>
@@ -4544,16 +5226,23 @@
       <w:r>
         <w:t xml:space="preserve">. </w:t>
       </w:r>
-      <w:proofErr w:type="spellStart"/>
-      <w:r>
-        <w:t>From</w:t>
-      </w:r>
-      <w:proofErr w:type="spellEnd"/>
-      <w:r>
-        <w:t>,  https://iprototype.nl/products/components/sensors/linetracking-analog</w:t>
-      </w:r>
-    </w:p>
-    <w:p>
+      <w:r>
+        <w:t>Van</w:t>
+      </w:r>
+      <w:r>
+        <w:t xml:space="preserve">,  </w:t>
+      </w:r>
+      <w:r>
+        <w:t>h</w:t>
+      </w:r>
+      <w:r>
+        <w:t>ttps://iprototype.nl/products/components/sensors/linetracking-analog</w:t>
+      </w:r>
+    </w:p>
+    <w:p>
+      <w:r>
+        <w:t xml:space="preserve">[3] </w:t>
+      </w:r>
       <w:r>
         <w:t xml:space="preserve">PID Line </w:t>
       </w:r>
@@ -4563,7 +5252,19 @@
       </w:r>
       <w:proofErr w:type="spellEnd"/>
       <w:r>
-        <w:t xml:space="preserve"> Robot </w:t>
+        <w:t xml:space="preserve"> Robot</w:t>
+      </w:r>
+      <w:r>
+        <w:t>.</w:t>
+      </w:r>
+      <w:r>
+        <w:t xml:space="preserve"> </w:t>
+      </w:r>
+      <w:r>
+        <w:t>Van,</w:t>
+      </w:r>
+      <w:r>
+        <w:br/>
       </w:r>
       <w:r>
         <w:t>http://waihung.net/pid-line-following-robot/</w:t>
@@ -4571,6 +5272,21 @@
     </w:p>
     <w:p>
       <w:r>
+        <w:t xml:space="preserve">[4] </w:t>
+      </w:r>
+      <w:r>
+        <w:t>PID_controller</w:t>
+      </w:r>
+      <w:r>
+        <w:t>.</w:t>
+      </w:r>
+      <w:r>
+        <w:t xml:space="preserve"> Van,</w:t>
+      </w:r>
+      <w:r>
+        <w:br/>
+      </w:r>
+      <w:r>
         <w:t>https://en.wi</w:t>
       </w:r>
       <w:r>
@@ -4579,20 +5295,123 @@
     </w:p>
     <w:p>
       <w:r>
+        <w:t xml:space="preserve">[5] </w:t>
+      </w:r>
+      <w:proofErr w:type="spellStart"/>
+      <w:r>
+        <w:t>PoluluQTRSensors</w:t>
+      </w:r>
+      <w:proofErr w:type="spellEnd"/>
+      <w:r>
+        <w:t>.</w:t>
+      </w:r>
+      <w:r>
+        <w:t xml:space="preserve"> Van,</w:t>
+      </w:r>
+      <w:r>
+        <w:br/>
+      </w:r>
+      <w:r>
         <w:t>https://github.com/pololu/libpololu-avr/blob/master/src/PololuQTRSensors/PololuQTRSensors.cpp</w:t>
       </w:r>
     </w:p>
     <w:p>
       <w:r>
+        <w:t>[6]</w:t>
+      </w:r>
+      <w:r>
+        <w:t xml:space="preserve"> PID </w:t>
+      </w:r>
+      <w:proofErr w:type="spellStart"/>
+      <w:r>
+        <w:t>Based</w:t>
+      </w:r>
+      <w:proofErr w:type="spellEnd"/>
+      <w:r>
+        <w:t xml:space="preserve"> Line </w:t>
+      </w:r>
+      <w:proofErr w:type="spellStart"/>
+      <w:r>
+        <w:t>Follower</w:t>
+      </w:r>
+      <w:proofErr w:type="spellEnd"/>
+      <w:r>
+        <w:t>.</w:t>
+      </w:r>
+      <w:r>
+        <w:t xml:space="preserve"> Van,</w:t>
+      </w:r>
+      <w:r>
+        <w:br/>
+      </w:r>
+      <w:r>
+        <w:t xml:space="preserve"> </w:t>
+      </w:r>
+      <w:r>
         <w:t>http://letsmakerobots.com/node/38550</w:t>
       </w:r>
     </w:p>
     <w:p>
       <w:r>
-        <w:t>[1]</w:t>
+        <w:t xml:space="preserve">[7] </w:t>
+      </w:r>
+      <w:proofErr w:type="spellStart"/>
+      <w:r>
+        <w:t>Arduino</w:t>
+      </w:r>
+      <w:proofErr w:type="spellEnd"/>
+      <w:r>
+        <w:t>/</w:t>
+      </w:r>
+      <w:proofErr w:type="spellStart"/>
+      <w:r>
+        <w:t>Genuino</w:t>
+      </w:r>
+      <w:proofErr w:type="spellEnd"/>
+      <w:r>
+        <w:t xml:space="preserve"> UNO</w:t>
+      </w:r>
+      <w:r>
+        <w:t>.</w:t>
+      </w:r>
+      <w:r>
+        <w:t xml:space="preserve"> Van,</w:t>
+      </w:r>
+      <w:r>
+        <w:br/>
       </w:r>
       <w:r>
         <w:t>https://www.arduino.cc/en/Main/ArduinoBoardUno</w:t>
+      </w:r>
+    </w:p>
+    <w:p>
+      <w:r>
+        <w:t>[8</w:t>
+      </w:r>
+      <w:r>
+        <w:t xml:space="preserve">] PID </w:t>
+      </w:r>
+      <w:proofErr w:type="spellStart"/>
+      <w:r>
+        <w:t>Theory</w:t>
+      </w:r>
+      <w:proofErr w:type="spellEnd"/>
+      <w:r>
+        <w:t xml:space="preserve"> </w:t>
+      </w:r>
+      <w:proofErr w:type="spellStart"/>
+      <w:r>
+        <w:t>Explained</w:t>
+      </w:r>
+      <w:proofErr w:type="spellEnd"/>
+      <w:r>
+        <w:t>. Van,</w:t>
+      </w:r>
+      <w:r>
+        <w:br/>
+      </w:r>
+      <w:r>
+        <w:t>http://www.ni.com/white-paper/3782/en/</w:t>
       </w:r>
     </w:p>
     <w:p>
@@ -5106,6 +5925,32 @@
     <w:semiHidden/>
     <w:rsid w:val="00B75CBE"/>
   </w:style>
+  <w:style w:type="table" w:styleId="Tabelraster">
+    <w:name w:val="Table Grid"/>
+    <w:basedOn w:val="Standaardtabel"/>
+    <w:uiPriority w:val="59"/>
+    <w:rsid w:val="00DF5B7D"/>
+    <w:pPr>
+      <w:spacing w:after="0" w:line="240" w:lineRule="auto"/>
+    </w:pPr>
+    <w:tblPr>
+      <w:tblInd w:w="0" w:type="dxa"/>
+      <w:tblBorders>
+        <w:top w:val="single" w:sz="4" w:space="0" w:color="auto"/>
+        <w:left w:val="single" w:sz="4" w:space="0" w:color="auto"/>
+        <w:bottom w:val="single" w:sz="4" w:space="0" w:color="auto"/>
+        <w:right w:val="single" w:sz="4" w:space="0" w:color="auto"/>
+        <w:insideH w:val="single" w:sz="4" w:space="0" w:color="auto"/>
+        <w:insideV w:val="single" w:sz="4" w:space="0" w:color="auto"/>
+      </w:tblBorders>
+      <w:tblCellMar>
+        <w:top w:w="0" w:type="dxa"/>
+        <w:left w:w="108" w:type="dxa"/>
+        <w:bottom w:w="0" w:type="dxa"/>
+        <w:right w:w="108" w:type="dxa"/>
+      </w:tblCellMar>
+    </w:tblPr>
+  </w:style>
 </w:styles>
 </file>
 
@@ -5393,11 +6238,36 @@
 </file>
 
 <file path=customXml/item1.xml><?xml version="1.0" encoding="utf-8"?>
-<b:Sources xmlns:b="http://schemas.openxmlformats.org/officeDocument/2006/bibliography" xmlns="http://schemas.openxmlformats.org/officeDocument/2006/bibliography" SelectedStyle="\APA.XSL" StyleName="APA Fifth Edition"/>
+<b:Sources xmlns:b="http://schemas.openxmlformats.org/officeDocument/2006/bibliography" xmlns="http://schemas.openxmlformats.org/officeDocument/2006/bibliography" SelectedStyle="\APA.XSL" StyleName="APA Fifth Edition">
+  <b:Source>
+    <b:Tag>man13</b:Tag>
+    <b:SourceType>DocumentFromInternetSite</b:SourceType>
+    <b:Guid>{E0261209-7871-453E-8C0A-7F6C81AF9360}</b:Guid>
+    <b:LCID>0</b:LCID>
+    <b:Author>
+      <b:Author>
+        <b:NameList>
+          <b:Person>
+            <b:Last>maniacbug</b:Last>
+          </b:Person>
+        </b:NameList>
+      </b:Author>
+    </b:Author>
+    <b:Title>https://github.com/maniacbug/RF24</b:Title>
+    <b:InternetSiteTitle>Github</b:InternetSiteTitle>
+    <b:Year>2013</b:Year>
+    <b:Month>Oktober</b:Month>
+    <b:Day>3</b:Day>
+    <b:YearAccessed>2016</b:YearAccessed>
+    <b:MonthAccessed>September</b:MonthAccessed>
+    <b:URL>https://github.com/maniacbug/RF24</b:URL>
+    <b:RefOrder>1</b:RefOrder>
+  </b:Source>
+</b:Sources>
 </file>
 
 <file path=customXml/itemProps1.xml><?xml version="1.0" encoding="utf-8"?>
-<ds:datastoreItem xmlns:ds="http://schemas.openxmlformats.org/officeDocument/2006/customXml" ds:itemID="{6BE8DB65-EB07-44DA-B5CE-6E2B250BA6E6}">
+<ds:datastoreItem xmlns:ds="http://schemas.openxmlformats.org/officeDocument/2006/customXml" ds:itemID="{2ADA8E72-FB0B-42F8-9947-78FC2BEC8225}">
   <ds:schemaRefs>
     <ds:schemaRef ds:uri="http://schemas.openxmlformats.org/officeDocument/2006/bibliography"/>
   </ds:schemaRefs>

</xml_diff>

<commit_message>
Added Technical report draft
</commit_message>
<xml_diff>
--- a/Documenten/Onderzoek KB49.docx
+++ b/Documenten/Onderzoek KB49.docx
@@ -2278,7 +2278,16 @@
         <w:t xml:space="preserve">Daarnaast hebben we ook gekeken naar een betere manier om de robot de lijn te laten volgen. </w:t>
       </w:r>
       <w:r>
-        <w:t xml:space="preserve">Aangezien we tijdens de vroege testen erachter kwamen dat het volgende van de lijn niet erg goed werkte, hebben we een </w:t>
+        <w:t>Aangezien we tijdens e</w:t>
+      </w:r>
+      <w:r>
+        <w:t>e</w:t>
+      </w:r>
+      <w:r>
+        <w:t>n aantal</w:t>
+      </w:r>
+      <w:r>
+        <w:t xml:space="preserve"> vroege testen erachter kwamen dat het volgende van de lijn niet erg goed werkte, hebben we een </w:t>
       </w:r>
       <w:proofErr w:type="spellStart"/>
       <w:r>
@@ -4274,7 +4283,7 @@
                     <a:blip r:embed="rId17" cstate="print">
                       <a:extLst>
                         <a:ext uri="{28A0092B-C50C-407E-A947-70E740481C1C}">
-                          <a14:useLocalDpi xmlns:a14="http://schemas.microsoft.com/office/drawing/2010/main" xmlns:wps="http://schemas.microsoft.com/office/word/2010/wordprocessingShape" xmlns:wpi="http://schemas.microsoft.com/office/word/2010/wordprocessingInk" xmlns:wpg="http://schemas.microsoft.com/office/word/2010/wordprocessingGroup" xmlns:w16se="http://schemas.microsoft.com/office/word/2015/wordml/symex" xmlns:w15="http://schemas.microsoft.com/office/word/2012/wordml" xmlns:w14="http://schemas.microsoft.com/office/word/2010/wordml" xmlns:w="http://schemas.openxmlformats.org/wordprocessingml/2006/main" xmlns:w10="urn:schemas-microsoft-com:office:word" xmlns:wp14="http://schemas.microsoft.com/office/word/2010/wordprocessingDrawing" xmlns:v="urn:schemas-microsoft-com:vml" xmlns:o="urn:schemas-microsoft-com:office:office" xmlns:mc="http://schemas.openxmlformats.org/markup-compatibility/2006" xmlns:cx5="http://schemas.microsoft.com/office/drawing/2016/5/11/chartex" xmlns:cx4="http://schemas.microsoft.com/office/drawing/2016/5/10/chartex" xmlns:cx3="http://schemas.microsoft.com/office/drawing/2016/5/9/chartex" xmlns:cx2="http://schemas.microsoft.com/office/drawing/2015/10/21/chartex" xmlns:cx1="http://schemas.microsoft.com/office/drawing/2015/9/8/chartex" xmlns:cx="http://schemas.microsoft.com/office/drawing/2014/chartex" xmlns:wpc="http://schemas.microsoft.com/office/word/2010/wordprocessingCanvas" xmlns="" val="0"/>
+                          <a14:useLocalDpi xmlns="" xmlns:wpc="http://schemas.microsoft.com/office/word/2010/wordprocessingCanvas" xmlns:cx="http://schemas.microsoft.com/office/drawing/2014/chartex" xmlns:cx1="http://schemas.microsoft.com/office/drawing/2015/9/8/chartex" xmlns:cx2="http://schemas.microsoft.com/office/drawing/2015/10/21/chartex" xmlns:cx3="http://schemas.microsoft.com/office/drawing/2016/5/9/chartex" xmlns:cx4="http://schemas.microsoft.com/office/drawing/2016/5/10/chartex" xmlns:cx5="http://schemas.microsoft.com/office/drawing/2016/5/11/chartex" xmlns:mc="http://schemas.openxmlformats.org/markup-compatibility/2006" xmlns:o="urn:schemas-microsoft-com:office:office" xmlns:v="urn:schemas-microsoft-com:vml" xmlns:wp14="http://schemas.microsoft.com/office/word/2010/wordprocessingDrawing" xmlns:w10="urn:schemas-microsoft-com:office:word" xmlns:w="http://schemas.openxmlformats.org/wordprocessingml/2006/main" xmlns:w14="http://schemas.microsoft.com/office/word/2010/wordml" xmlns:w15="http://schemas.microsoft.com/office/word/2012/wordml" xmlns:w16se="http://schemas.microsoft.com/office/word/2015/wordml/symex" xmlns:wpg="http://schemas.microsoft.com/office/word/2010/wordprocessingGroup" xmlns:wpi="http://schemas.microsoft.com/office/word/2010/wordprocessingInk" xmlns:wps="http://schemas.microsoft.com/office/word/2010/wordprocessingShape" xmlns:a14="http://schemas.microsoft.com/office/drawing/2010/main" val="0"/>
                         </a:ext>
                       </a:extLst>
                     </a:blip>
@@ -4331,7 +4340,7 @@
                     <a:blip r:embed="rId18" cstate="print">
                       <a:extLst>
                         <a:ext uri="{28A0092B-C50C-407E-A947-70E740481C1C}">
-                          <a14:useLocalDpi xmlns:a14="http://schemas.microsoft.com/office/drawing/2010/main" xmlns:wps="http://schemas.microsoft.com/office/word/2010/wordprocessingShape" xmlns:wpi="http://schemas.microsoft.com/office/word/2010/wordprocessingInk" xmlns:wpg="http://schemas.microsoft.com/office/word/2010/wordprocessingGroup" xmlns:w16se="http://schemas.microsoft.com/office/word/2015/wordml/symex" xmlns:w15="http://schemas.microsoft.com/office/word/2012/wordml" xmlns:w14="http://schemas.microsoft.com/office/word/2010/wordml" xmlns:w="http://schemas.openxmlformats.org/wordprocessingml/2006/main" xmlns:w10="urn:schemas-microsoft-com:office:word" xmlns:wp14="http://schemas.microsoft.com/office/word/2010/wordprocessingDrawing" xmlns:v="urn:schemas-microsoft-com:vml" xmlns:o="urn:schemas-microsoft-com:office:office" xmlns:mc="http://schemas.openxmlformats.org/markup-compatibility/2006" xmlns:cx5="http://schemas.microsoft.com/office/drawing/2016/5/11/chartex" xmlns:cx4="http://schemas.microsoft.com/office/drawing/2016/5/10/chartex" xmlns:cx3="http://schemas.microsoft.com/office/drawing/2016/5/9/chartex" xmlns:cx2="http://schemas.microsoft.com/office/drawing/2015/10/21/chartex" xmlns:cx1="http://schemas.microsoft.com/office/drawing/2015/9/8/chartex" xmlns:cx="http://schemas.microsoft.com/office/drawing/2014/chartex" xmlns:wpc="http://schemas.microsoft.com/office/word/2010/wordprocessingCanvas" xmlns="" val="0"/>
+                          <a14:useLocalDpi xmlns="" xmlns:wpc="http://schemas.microsoft.com/office/word/2010/wordprocessingCanvas" xmlns:cx="http://schemas.microsoft.com/office/drawing/2014/chartex" xmlns:cx1="http://schemas.microsoft.com/office/drawing/2015/9/8/chartex" xmlns:cx2="http://schemas.microsoft.com/office/drawing/2015/10/21/chartex" xmlns:cx3="http://schemas.microsoft.com/office/drawing/2016/5/9/chartex" xmlns:cx4="http://schemas.microsoft.com/office/drawing/2016/5/10/chartex" xmlns:cx5="http://schemas.microsoft.com/office/drawing/2016/5/11/chartex" xmlns:mc="http://schemas.openxmlformats.org/markup-compatibility/2006" xmlns:o="urn:schemas-microsoft-com:office:office" xmlns:v="urn:schemas-microsoft-com:vml" xmlns:wp14="http://schemas.microsoft.com/office/word/2010/wordprocessingDrawing" xmlns:w10="urn:schemas-microsoft-com:office:word" xmlns:w="http://schemas.openxmlformats.org/wordprocessingml/2006/main" xmlns:w14="http://schemas.microsoft.com/office/word/2010/wordml" xmlns:w15="http://schemas.microsoft.com/office/word/2012/wordml" xmlns:w16se="http://schemas.microsoft.com/office/word/2015/wordml/symex" xmlns:wpg="http://schemas.microsoft.com/office/word/2010/wordprocessingGroup" xmlns:wpi="http://schemas.microsoft.com/office/word/2010/wordprocessingInk" xmlns:wps="http://schemas.microsoft.com/office/word/2010/wordprocessingShape" xmlns:a14="http://schemas.microsoft.com/office/drawing/2010/main" val="0"/>
                         </a:ext>
                       </a:extLst>
                     </a:blip>
@@ -4388,7 +4397,7 @@
                     <a:blip r:embed="rId19" cstate="print">
                       <a:extLst>
                         <a:ext uri="{28A0092B-C50C-407E-A947-70E740481C1C}">
-                          <a14:useLocalDpi xmlns:a14="http://schemas.microsoft.com/office/drawing/2010/main" xmlns:wps="http://schemas.microsoft.com/office/word/2010/wordprocessingShape" xmlns:wpi="http://schemas.microsoft.com/office/word/2010/wordprocessingInk" xmlns:wpg="http://schemas.microsoft.com/office/word/2010/wordprocessingGroup" xmlns:w16se="http://schemas.microsoft.com/office/word/2015/wordml/symex" xmlns:w15="http://schemas.microsoft.com/office/word/2012/wordml" xmlns:w14="http://schemas.microsoft.com/office/word/2010/wordml" xmlns:w="http://schemas.openxmlformats.org/wordprocessingml/2006/main" xmlns:w10="urn:schemas-microsoft-com:office:word" xmlns:wp14="http://schemas.microsoft.com/office/word/2010/wordprocessingDrawing" xmlns:v="urn:schemas-microsoft-com:vml" xmlns:o="urn:schemas-microsoft-com:office:office" xmlns:mc="http://schemas.openxmlformats.org/markup-compatibility/2006" xmlns:cx5="http://schemas.microsoft.com/office/drawing/2016/5/11/chartex" xmlns:cx4="http://schemas.microsoft.com/office/drawing/2016/5/10/chartex" xmlns:cx3="http://schemas.microsoft.com/office/drawing/2016/5/9/chartex" xmlns:cx2="http://schemas.microsoft.com/office/drawing/2015/10/21/chartex" xmlns:cx1="http://schemas.microsoft.com/office/drawing/2015/9/8/chartex" xmlns:cx="http://schemas.microsoft.com/office/drawing/2014/chartex" xmlns:wpc="http://schemas.microsoft.com/office/word/2010/wordprocessingCanvas" xmlns="" val="0"/>
+                          <a14:useLocalDpi xmlns="" xmlns:wpc="http://schemas.microsoft.com/office/word/2010/wordprocessingCanvas" xmlns:cx="http://schemas.microsoft.com/office/drawing/2014/chartex" xmlns:cx1="http://schemas.microsoft.com/office/drawing/2015/9/8/chartex" xmlns:cx2="http://schemas.microsoft.com/office/drawing/2015/10/21/chartex" xmlns:cx3="http://schemas.microsoft.com/office/drawing/2016/5/9/chartex" xmlns:cx4="http://schemas.microsoft.com/office/drawing/2016/5/10/chartex" xmlns:cx5="http://schemas.microsoft.com/office/drawing/2016/5/11/chartex" xmlns:mc="http://schemas.openxmlformats.org/markup-compatibility/2006" xmlns:o="urn:schemas-microsoft-com:office:office" xmlns:v="urn:schemas-microsoft-com:vml" xmlns:wp14="http://schemas.microsoft.com/office/word/2010/wordprocessingDrawing" xmlns:w10="urn:schemas-microsoft-com:office:word" xmlns:w="http://schemas.openxmlformats.org/wordprocessingml/2006/main" xmlns:w14="http://schemas.microsoft.com/office/word/2010/wordml" xmlns:w15="http://schemas.microsoft.com/office/word/2012/wordml" xmlns:w16se="http://schemas.microsoft.com/office/word/2015/wordml/symex" xmlns:wpg="http://schemas.microsoft.com/office/word/2010/wordprocessingGroup" xmlns:wpi="http://schemas.microsoft.com/office/word/2010/wordprocessingInk" xmlns:wps="http://schemas.microsoft.com/office/word/2010/wordprocessingShape" xmlns:a14="http://schemas.microsoft.com/office/drawing/2010/main" val="0"/>
                         </a:ext>
                       </a:extLst>
                     </a:blip>
@@ -4445,7 +4454,7 @@
                     <a:blip r:embed="rId20" cstate="print">
                       <a:extLst>
                         <a:ext uri="{28A0092B-C50C-407E-A947-70E740481C1C}">
-                          <a14:useLocalDpi xmlns:a14="http://schemas.microsoft.com/office/drawing/2010/main" xmlns:wps="http://schemas.microsoft.com/office/word/2010/wordprocessingShape" xmlns:wpi="http://schemas.microsoft.com/office/word/2010/wordprocessingInk" xmlns:wpg="http://schemas.microsoft.com/office/word/2010/wordprocessingGroup" xmlns:w16se="http://schemas.microsoft.com/office/word/2015/wordml/symex" xmlns:w15="http://schemas.microsoft.com/office/word/2012/wordml" xmlns:w14="http://schemas.microsoft.com/office/word/2010/wordml" xmlns:w="http://schemas.openxmlformats.org/wordprocessingml/2006/main" xmlns:w10="urn:schemas-microsoft-com:office:word" xmlns:wp14="http://schemas.microsoft.com/office/word/2010/wordprocessingDrawing" xmlns:v="urn:schemas-microsoft-com:vml" xmlns:o="urn:schemas-microsoft-com:office:office" xmlns:mc="http://schemas.openxmlformats.org/markup-compatibility/2006" xmlns:cx5="http://schemas.microsoft.com/office/drawing/2016/5/11/chartex" xmlns:cx4="http://schemas.microsoft.com/office/drawing/2016/5/10/chartex" xmlns:cx3="http://schemas.microsoft.com/office/drawing/2016/5/9/chartex" xmlns:cx2="http://schemas.microsoft.com/office/drawing/2015/10/21/chartex" xmlns:cx1="http://schemas.microsoft.com/office/drawing/2015/9/8/chartex" xmlns:cx="http://schemas.microsoft.com/office/drawing/2014/chartex" xmlns:wpc="http://schemas.microsoft.com/office/word/2010/wordprocessingCanvas" xmlns="" val="0"/>
+                          <a14:useLocalDpi xmlns="" xmlns:wpc="http://schemas.microsoft.com/office/word/2010/wordprocessingCanvas" xmlns:cx="http://schemas.microsoft.com/office/drawing/2014/chartex" xmlns:cx1="http://schemas.microsoft.com/office/drawing/2015/9/8/chartex" xmlns:cx2="http://schemas.microsoft.com/office/drawing/2015/10/21/chartex" xmlns:cx3="http://schemas.microsoft.com/office/drawing/2016/5/9/chartex" xmlns:cx4="http://schemas.microsoft.com/office/drawing/2016/5/10/chartex" xmlns:cx5="http://schemas.microsoft.com/office/drawing/2016/5/11/chartex" xmlns:mc="http://schemas.openxmlformats.org/markup-compatibility/2006" xmlns:o="urn:schemas-microsoft-com:office:office" xmlns:v="urn:schemas-microsoft-com:vml" xmlns:wp14="http://schemas.microsoft.com/office/word/2010/wordprocessingDrawing" xmlns:w10="urn:schemas-microsoft-com:office:word" xmlns:w="http://schemas.openxmlformats.org/wordprocessingml/2006/main" xmlns:w14="http://schemas.microsoft.com/office/word/2010/wordml" xmlns:w15="http://schemas.microsoft.com/office/word/2012/wordml" xmlns:w16se="http://schemas.microsoft.com/office/word/2015/wordml/symex" xmlns:wpg="http://schemas.microsoft.com/office/word/2010/wordprocessingGroup" xmlns:wpi="http://schemas.microsoft.com/office/word/2010/wordprocessingInk" xmlns:wps="http://schemas.microsoft.com/office/word/2010/wordprocessingShape" xmlns:a14="http://schemas.microsoft.com/office/drawing/2010/main" val="0"/>
                         </a:ext>
                       </a:extLst>
                     </a:blip>
@@ -4502,7 +4511,7 @@
                     <a:blip r:embed="rId21" cstate="print">
                       <a:extLst>
                         <a:ext uri="{28A0092B-C50C-407E-A947-70E740481C1C}">
-                          <a14:useLocalDpi xmlns:a14="http://schemas.microsoft.com/office/drawing/2010/main" xmlns:wps="http://schemas.microsoft.com/office/word/2010/wordprocessingShape" xmlns:wpi="http://schemas.microsoft.com/office/word/2010/wordprocessingInk" xmlns:wpg="http://schemas.microsoft.com/office/word/2010/wordprocessingGroup" xmlns:w16se="http://schemas.microsoft.com/office/word/2015/wordml/symex" xmlns:w15="http://schemas.microsoft.com/office/word/2012/wordml" xmlns:w14="http://schemas.microsoft.com/office/word/2010/wordml" xmlns:w="http://schemas.openxmlformats.org/wordprocessingml/2006/main" xmlns:w10="urn:schemas-microsoft-com:office:word" xmlns:wp14="http://schemas.microsoft.com/office/word/2010/wordprocessingDrawing" xmlns:v="urn:schemas-microsoft-com:vml" xmlns:o="urn:schemas-microsoft-com:office:office" xmlns:mc="http://schemas.openxmlformats.org/markup-compatibility/2006" xmlns:cx5="http://schemas.microsoft.com/office/drawing/2016/5/11/chartex" xmlns:cx4="http://schemas.microsoft.com/office/drawing/2016/5/10/chartex" xmlns:cx3="http://schemas.microsoft.com/office/drawing/2016/5/9/chartex" xmlns:cx2="http://schemas.microsoft.com/office/drawing/2015/10/21/chartex" xmlns:cx1="http://schemas.microsoft.com/office/drawing/2015/9/8/chartex" xmlns:cx="http://schemas.microsoft.com/office/drawing/2014/chartex" xmlns:wpc="http://schemas.microsoft.com/office/word/2010/wordprocessingCanvas" xmlns="" val="0"/>
+                          <a14:useLocalDpi xmlns="" xmlns:wpc="http://schemas.microsoft.com/office/word/2010/wordprocessingCanvas" xmlns:cx="http://schemas.microsoft.com/office/drawing/2014/chartex" xmlns:cx1="http://schemas.microsoft.com/office/drawing/2015/9/8/chartex" xmlns:cx2="http://schemas.microsoft.com/office/drawing/2015/10/21/chartex" xmlns:cx3="http://schemas.microsoft.com/office/drawing/2016/5/9/chartex" xmlns:cx4="http://schemas.microsoft.com/office/drawing/2016/5/10/chartex" xmlns:cx5="http://schemas.microsoft.com/office/drawing/2016/5/11/chartex" xmlns:mc="http://schemas.openxmlformats.org/markup-compatibility/2006" xmlns:o="urn:schemas-microsoft-com:office:office" xmlns:v="urn:schemas-microsoft-com:vml" xmlns:wp14="http://schemas.microsoft.com/office/word/2010/wordprocessingDrawing" xmlns:w10="urn:schemas-microsoft-com:office:word" xmlns:w="http://schemas.openxmlformats.org/wordprocessingml/2006/main" xmlns:w14="http://schemas.microsoft.com/office/word/2010/wordml" xmlns:w15="http://schemas.microsoft.com/office/word/2012/wordml" xmlns:w16se="http://schemas.microsoft.com/office/word/2015/wordml/symex" xmlns:wpg="http://schemas.microsoft.com/office/word/2010/wordprocessingGroup" xmlns:wpi="http://schemas.microsoft.com/office/word/2010/wordprocessingInk" xmlns:wps="http://schemas.microsoft.com/office/word/2010/wordprocessingShape" xmlns:a14="http://schemas.microsoft.com/office/drawing/2010/main" val="0"/>
                         </a:ext>
                       </a:extLst>
                     </a:blip>
@@ -4785,7 +4794,7 @@
             <v:path o:extrusionok="f" gradientshapeok="t" o:connecttype="rect"/>
             <o:lock v:ext="edit" aspectratio="t"/>
           </v:shapetype>
-          <v:shape id="_x0000_i1025" type="#_x0000_t75" style="width:263.55pt;height:161.65pt">
+          <v:shape id="_x0000_i1025" type="#_x0000_t75" style="width:263.5pt;height:161.8pt">
             <v:imagedata r:id="rId22" o:title="doolhofvoorveeld" croptop="14958f" cropright="11594f"/>
           </v:shape>
         </w:pict>
@@ -6267,7 +6276,7 @@
 </file>
 
 <file path=customXml/itemProps1.xml><?xml version="1.0" encoding="utf-8"?>
-<ds:datastoreItem xmlns:ds="http://schemas.openxmlformats.org/officeDocument/2006/customXml" ds:itemID="{2ADA8E72-FB0B-42F8-9947-78FC2BEC8225}">
+<ds:datastoreItem xmlns:ds="http://schemas.openxmlformats.org/officeDocument/2006/customXml" ds:itemID="{B321B50B-3F1F-485A-AED4-2900E5A775D8}">
   <ds:schemaRefs>
     <ds:schemaRef ds:uri="http://schemas.openxmlformats.org/officeDocument/2006/bibliography"/>
   </ds:schemaRefs>

</xml_diff>